<commit_message>
Agregado de mas detalle
Agregado de mas detalle
</commit_message>
<xml_diff>
--- a/Ejercicio_1/Ejercicio_1.docx
+++ b/Ejercicio_1/Ejercicio_1.docx
@@ -3,6 +3,9 @@
 <w:document xmlns:wpc="http://schemas.microsoft.com/office/word/2010/wordprocessingCanvas" xmlns:mc="http://schemas.openxmlformats.org/markup-compatibility/2006" xmlns:o="urn:schemas-microsoft-com:office:office" xmlns:r="http://schemas.openxmlformats.org/officeDocument/2006/relationships" xmlns:m="http://schemas.openxmlformats.org/officeDocument/2006/math" xmlns:v="urn:schemas-microsoft-com:vml" xmlns:wp14="http://schemas.microsoft.com/office/word/2010/wordprocessingDrawing" xmlns:wp="http://schemas.openxmlformats.org/drawingml/2006/wordprocessingDrawing" xmlns:w10="urn:schemas-microsoft-com:office:word" xmlns:w="http://schemas.openxmlformats.org/wordprocessingml/2006/main" xmlns:w14="http://schemas.microsoft.com/office/word/2010/wordml" xmlns:w15="http://schemas.microsoft.com/office/word/2012/wordml" xmlns:wpg="http://schemas.microsoft.com/office/word/2010/wordprocessingGroup" xmlns:wpi="http://schemas.microsoft.com/office/word/2010/wordprocessingInk" xmlns:wne="http://schemas.microsoft.com/office/word/2006/wordml" xmlns:wps="http://schemas.microsoft.com/office/word/2010/wordprocessingShape" mc:Ignorable="w14 w15 wp14">
   <w:body>
     <w:p>
+      <w:pPr>
+        <w:spacing w:line="276" w:lineRule="auto"/>
+      </w:pPr>
       <w:r>
         <w:rPr>
           <w:b/>
@@ -25,7 +28,7 @@
           <w:ilvl w:val="0"/>
           <w:numId w:val="4"/>
         </w:numPr>
-        <w:spacing w:after="13"/>
+        <w:spacing w:after="13" w:line="276" w:lineRule="auto"/>
         <w:rPr>
           <w:b/>
           <w:sz w:val="20"/>
@@ -56,7 +59,7 @@
           <w:ilvl w:val="1"/>
           <w:numId w:val="4"/>
         </w:numPr>
-        <w:spacing w:after="13"/>
+        <w:spacing w:after="13" w:line="276" w:lineRule="auto"/>
         <w:ind w:left="1134"/>
         <w:rPr>
           <w:b/>
@@ -90,14 +93,18 @@
         </w:rPr>
         <w:t xml:space="preserve"> </w:t>
       </w:r>
-      <w:r>
-        <w:rPr>
-          <w:b/>
-          <w:sz w:val="20"/>
-          <w:szCs w:val="20"/>
-        </w:rPr>
-        <w:br/>
-      </w:r>
+    </w:p>
+    <w:p>
+      <w:pPr>
+        <w:pStyle w:val="Default"/>
+        <w:spacing w:after="13" w:line="276" w:lineRule="auto"/>
+        <w:ind w:left="1134"/>
+        <w:rPr>
+          <w:b/>
+          <w:sz w:val="20"/>
+          <w:szCs w:val="20"/>
+        </w:rPr>
+      </w:pPr>
       <w:r>
         <w:rPr>
           <w:sz w:val="20"/>
@@ -112,6 +119,33 @@
         </w:rPr>
         <w:t>.</w:t>
       </w:r>
+    </w:p>
+    <w:p>
+      <w:pPr>
+        <w:pStyle w:val="Default"/>
+        <w:spacing w:after="13" w:line="276" w:lineRule="auto"/>
+        <w:ind w:left="1134"/>
+        <w:rPr>
+          <w:b/>
+          <w:sz w:val="20"/>
+          <w:szCs w:val="20"/>
+        </w:rPr>
+      </w:pPr>
+      <w:r>
+        <w:rPr>
+          <w:b/>
+          <w:sz w:val="20"/>
+          <w:szCs w:val="20"/>
+        </w:rPr>
+        <w:t>L</w:t>
+      </w:r>
+      <w:r>
+        <w:rPr>
+          <w:sz w:val="20"/>
+          <w:szCs w:val="20"/>
+        </w:rPr>
+        <w:t>ista los procesos con su PID, datos de usuario, tiempo, identificador del proceso y línea de comandos usada</w:t>
+      </w:r>
       <w:r>
         <w:rPr>
           <w:sz w:val="20"/>
@@ -138,7 +172,7 @@
           <w:noProof/>
           <w:sz w:val="20"/>
           <w:szCs w:val="20"/>
-          <w:lang w:eastAsia="es-AR"/>
+          <w:lang w:val="es-ES" w:eastAsia="es-ES"/>
         </w:rPr>
         <w:drawing>
           <wp:inline distT="0" distB="0" distL="0" distR="0">
@@ -201,9 +235,9 @@
           <w:ilvl w:val="1"/>
           <w:numId w:val="4"/>
         </w:numPr>
-        <w:spacing w:after="13"/>
-        <w:rPr>
-          <w:b/>
+        <w:spacing w:after="13" w:line="276" w:lineRule="auto"/>
+        <w:ind w:left="1134"/>
+        <w:rPr>
           <w:sz w:val="20"/>
           <w:szCs w:val="20"/>
         </w:rPr>
@@ -216,14 +250,17 @@
         </w:rPr>
         <w:t>$ top</w:t>
       </w:r>
-      <w:r>
-        <w:rPr>
-          <w:b/>
-          <w:sz w:val="20"/>
-          <w:szCs w:val="20"/>
-        </w:rPr>
-        <w:br/>
-      </w:r>
+    </w:p>
+    <w:p>
+      <w:pPr>
+        <w:pStyle w:val="Default"/>
+        <w:spacing w:after="13" w:line="276" w:lineRule="auto"/>
+        <w:ind w:left="1134"/>
+        <w:rPr>
+          <w:sz w:val="20"/>
+          <w:szCs w:val="20"/>
+        </w:rPr>
+      </w:pPr>
       <w:r>
         <w:rPr>
           <w:sz w:val="20"/>
@@ -233,42 +270,134 @@
       </w:r>
       <w:r>
         <w:rPr>
+          <w:sz w:val="20"/>
+          <w:szCs w:val="20"/>
+        </w:rPr>
+        <w:t xml:space="preserve"> </w:t>
+      </w:r>
+    </w:p>
+    <w:p>
+      <w:pPr>
+        <w:pStyle w:val="Default"/>
+        <w:spacing w:after="13" w:line="276" w:lineRule="auto"/>
+        <w:ind w:left="1134"/>
+        <w:rPr>
+          <w:sz w:val="20"/>
+          <w:szCs w:val="20"/>
+        </w:rPr>
+      </w:pPr>
+      <w:r>
+        <w:rPr>
+          <w:sz w:val="20"/>
+          <w:szCs w:val="20"/>
+        </w:rPr>
+        <w:t>Nos aparecer una interfaz en modo texto que se va a ir actualizando cada 3 segundos. Muestra un resumen del estado de nuestro sistema y la lista de procesos que se están ejecutando</w:t>
+      </w:r>
+    </w:p>
+    <w:p>
+      <w:pPr>
+        <w:pStyle w:val="Default"/>
+        <w:spacing w:after="13" w:line="276" w:lineRule="auto"/>
+        <w:ind w:left="1134"/>
+        <w:rPr>
+          <w:sz w:val="20"/>
+          <w:szCs w:val="20"/>
+        </w:rPr>
+      </w:pPr>
+      <w:r>
+        <w:rPr>
+          <w:sz w:val="20"/>
+          <w:szCs w:val="20"/>
+        </w:rPr>
+        <w:t>También</w:t>
+      </w:r>
+      <w:r>
+        <w:rPr>
+          <w:sz w:val="20"/>
+          <w:szCs w:val="20"/>
+        </w:rPr>
+        <w:t xml:space="preserve"> muestra una lista de proceso que </w:t>
+      </w:r>
+      <w:r>
+        <w:rPr>
+          <w:sz w:val="20"/>
+          <w:szCs w:val="20"/>
+        </w:rPr>
+        <w:t>está</w:t>
+      </w:r>
+      <w:r>
+        <w:rPr>
+          <w:sz w:val="20"/>
+          <w:szCs w:val="20"/>
+        </w:rPr>
+        <w:t xml:space="preserve"> en ejecución y muestra varios datos en columnas que tiene la siguiente información:</w:t>
+      </w:r>
+    </w:p>
+    <w:p>
+      <w:pPr>
+        <w:pStyle w:val="Default"/>
+        <w:spacing w:after="13" w:line="276" w:lineRule="auto"/>
+        <w:ind w:left="1134"/>
+        <w:rPr>
+          <w:sz w:val="20"/>
+          <w:szCs w:val="20"/>
+        </w:rPr>
+      </w:pPr>
+      <w:r>
+        <w:rPr>
+          <w:sz w:val="20"/>
+          <w:szCs w:val="20"/>
+        </w:rPr>
+        <w:t xml:space="preserve">El </w:t>
+      </w:r>
+      <w:proofErr w:type="spellStart"/>
+      <w:r>
+        <w:rPr>
+          <w:sz w:val="20"/>
+          <w:szCs w:val="20"/>
+        </w:rPr>
+        <w:t>Process</w:t>
+      </w:r>
+      <w:proofErr w:type="spellEnd"/>
+      <w:r>
+        <w:rPr>
+          <w:sz w:val="20"/>
+          <w:szCs w:val="20"/>
+        </w:rPr>
+        <w:t xml:space="preserve"> ID, el nombre de usuario propietario de los procesos, la prioridad de ejecución de un proceso, el valor </w:t>
+      </w:r>
+      <w:proofErr w:type="spellStart"/>
+      <w:r>
+        <w:rPr>
+          <w:sz w:val="20"/>
+          <w:szCs w:val="20"/>
+        </w:rPr>
+        <w:t>nice</w:t>
+      </w:r>
+      <w:proofErr w:type="spellEnd"/>
+      <w:r>
+        <w:rPr>
+          <w:sz w:val="20"/>
+          <w:szCs w:val="20"/>
+        </w:rPr>
+        <w:t xml:space="preserve"> de un proceso, cantidad de memoria virtual usada por un proceso, el tamaño de memoria residente, la memoria compartida usada por un proces</w:t>
+      </w:r>
+      <w:r>
+        <w:rPr>
+          <w:sz w:val="20"/>
+          <w:szCs w:val="20"/>
+        </w:rPr>
+        <w:t>o</w:t>
+      </w:r>
+      <w:r>
+        <w:rPr>
           <w:noProof/>
-          <w:sz w:val="20"/>
-          <w:szCs w:val="20"/>
-          <w:lang w:eastAsia="es-AR"/>
-        </w:rPr>
-        <w:t xml:space="preserve"> </w:t>
-      </w:r>
-      <w:r>
-        <w:rPr>
-          <w:noProof/>
-          <w:sz w:val="20"/>
-          <w:szCs w:val="20"/>
-          <w:lang w:eastAsia="es-AR"/>
-        </w:rPr>
-        <w:br/>
-      </w:r>
-      <w:r>
-        <w:rPr>
-          <w:noProof/>
-          <w:sz w:val="20"/>
-          <w:szCs w:val="20"/>
-          <w:lang w:eastAsia="es-AR"/>
-        </w:rPr>
-        <w:br/>
-      </w:r>
-      <w:r>
-        <w:rPr>
-          <w:noProof/>
-          <w:sz w:val="20"/>
-          <w:szCs w:val="20"/>
-          <w:lang w:eastAsia="es-AR"/>
+          <w:lang w:val="es-ES" w:eastAsia="es-ES"/>
         </w:rPr>
         <w:drawing>
-          <wp:inline distT="0" distB="0" distL="0" distR="0" wp14:anchorId="71170A31" wp14:editId="1BEEFC2E">
-            <wp:extent cx="5612130" cy="5029200"/>
-            <wp:effectExtent l="0" t="0" r="7620" b="0"/>
+          <wp:inline distT="0" distB="0" distL="0" distR="0" wp14:anchorId="176EECAB" wp14:editId="157A0C01">
+            <wp:extent cx="4943475" cy="4429998"/>
+            <wp:effectExtent l="0" t="0" r="0" b="8890"/>
             <wp:docPr id="3" name="Imagen 3"/>
             <wp:cNvGraphicFramePr>
               <a:graphicFrameLocks xmlns:a="http://schemas.openxmlformats.org/drawingml/2006/main" noChangeAspect="1"/>
@@ -295,7 +424,7 @@
                   <pic:spPr>
                     <a:xfrm>
                       <a:off x="0" y="0"/>
-                      <a:ext cx="5612130" cy="5029200"/>
+                      <a:ext cx="4943741" cy="4430236"/>
                     </a:xfrm>
                     <a:prstGeom prst="rect">
                       <a:avLst/>
@@ -309,91 +438,25 @@
       </w:r>
       <w:r>
         <w:rPr>
-          <w:b/>
           <w:noProof/>
           <w:sz w:val="20"/>
           <w:szCs w:val="20"/>
           <w:lang w:eastAsia="es-AR"/>
         </w:rPr>
-        <w:t xml:space="preserve"> </w:t>
-      </w:r>
-      <w:r>
-        <w:rPr>
-          <w:b/>
-          <w:noProof/>
-          <w:sz w:val="20"/>
-          <w:szCs w:val="20"/>
-          <w:lang w:eastAsia="es-AR"/>
-        </w:rPr>
-        <w:br/>
-      </w:r>
-      <w:r>
-        <w:rPr>
-          <w:b/>
-          <w:sz w:val="20"/>
-          <w:szCs w:val="20"/>
-        </w:rPr>
-        <w:br/>
-      </w:r>
-      <w:r>
-        <w:rPr>
-          <w:b/>
-          <w:sz w:val="20"/>
-          <w:szCs w:val="20"/>
-        </w:rPr>
-        <w:br/>
-      </w:r>
-      <w:r>
-        <w:rPr>
-          <w:b/>
-          <w:sz w:val="20"/>
-          <w:szCs w:val="20"/>
-        </w:rPr>
-        <w:br/>
-      </w:r>
-      <w:r>
-        <w:rPr>
-          <w:b/>
-          <w:sz w:val="20"/>
-          <w:szCs w:val="20"/>
-        </w:rPr>
-        <w:br/>
-      </w:r>
-      <w:r>
-        <w:rPr>
-          <w:b/>
-          <w:sz w:val="20"/>
-          <w:szCs w:val="20"/>
-        </w:rPr>
-        <w:br/>
-      </w:r>
-      <w:r>
-        <w:rPr>
-          <w:b/>
-          <w:sz w:val="20"/>
-          <w:szCs w:val="20"/>
-        </w:rPr>
-        <w:br/>
-      </w:r>
-      <w:r>
-        <w:rPr>
-          <w:b/>
-          <w:sz w:val="20"/>
-          <w:szCs w:val="20"/>
-        </w:rPr>
-        <w:br/>
-      </w:r>
-    </w:p>
-    <w:p>
-      <w:pPr>
-        <w:pStyle w:val="Default"/>
+        <w:br/>
+      </w:r>
+    </w:p>
+    <w:p>
+      <w:pPr>
+        <w:pStyle w:val="Prrafodelista"/>
         <w:numPr>
-          <w:ilvl w:val="1"/>
-          <w:numId w:val="4"/>
+          <w:ilvl w:val="0"/>
+          <w:numId w:val="7"/>
         </w:numPr>
-        <w:spacing w:after="13"/>
-        <w:rPr>
-          <w:b/>
+        <w:spacing w:line="276" w:lineRule="auto"/>
+        <w:rPr>
+          <w:rFonts w:ascii="Arial" w:hAnsi="Arial" w:cs="Arial"/>
+          <w:color w:val="000000"/>
           <w:sz w:val="20"/>
           <w:szCs w:val="20"/>
         </w:rPr>
@@ -414,6 +477,14 @@
           <w:sz w:val="20"/>
           <w:szCs w:val="20"/>
         </w:rPr>
+        <w:t>ps</w:t>
+      </w:r>
+      <w:r>
+        <w:rPr>
+          <w:b/>
+          <w:sz w:val="20"/>
+          <w:szCs w:val="20"/>
+        </w:rPr>
         <w:t>tree</w:t>
       </w:r>
       <w:proofErr w:type="spellEnd"/>
@@ -427,18 +498,128 @@
       </w:r>
       <w:r>
         <w:rPr>
+          <w:rFonts w:ascii="Arial" w:hAnsi="Arial" w:cs="Arial"/>
+          <w:color w:val="000000"/>
           <w:sz w:val="20"/>
           <w:szCs w:val="20"/>
         </w:rPr>
         <w:t>Muestra los procesos que están corriendo como un árbol</w:t>
       </w:r>
-      <w:r>
-        <w:rPr>
-          <w:sz w:val="20"/>
-          <w:szCs w:val="20"/>
-        </w:rPr>
-        <w:br/>
-      </w:r>
+    </w:p>
+    <w:p>
+      <w:pPr>
+        <w:pStyle w:val="Prrafodelista"/>
+        <w:spacing w:line="276" w:lineRule="auto"/>
+        <w:ind w:left="1440"/>
+        <w:rPr>
+          <w:rFonts w:ascii="Arial" w:hAnsi="Arial" w:cs="Arial"/>
+          <w:color w:val="000000"/>
+          <w:sz w:val="20"/>
+          <w:szCs w:val="20"/>
+        </w:rPr>
+      </w:pPr>
+      <w:r>
+        <w:rPr>
+          <w:rFonts w:ascii="Arial" w:hAnsi="Arial" w:cs="Arial"/>
+          <w:color w:val="000000"/>
+          <w:sz w:val="20"/>
+          <w:szCs w:val="20"/>
+        </w:rPr>
+        <w:t xml:space="preserve">El árbol tiene sus raíces en cualquiera </w:t>
+      </w:r>
+      <w:proofErr w:type="spellStart"/>
+      <w:r>
+        <w:rPr>
+          <w:rFonts w:ascii="Arial" w:hAnsi="Arial" w:cs="Arial"/>
+          <w:color w:val="000000"/>
+          <w:sz w:val="20"/>
+          <w:szCs w:val="20"/>
+        </w:rPr>
+        <w:t>pid</w:t>
+      </w:r>
+      <w:proofErr w:type="spellEnd"/>
+      <w:r>
+        <w:rPr>
+          <w:rFonts w:ascii="Arial" w:hAnsi="Arial" w:cs="Arial"/>
+          <w:color w:val="000000"/>
+          <w:sz w:val="20"/>
+          <w:szCs w:val="20"/>
+        </w:rPr>
+        <w:t xml:space="preserve"> o </w:t>
+      </w:r>
+      <w:proofErr w:type="spellStart"/>
+      <w:r>
+        <w:rPr>
+          <w:rFonts w:ascii="Arial" w:hAnsi="Arial" w:cs="Arial"/>
+          <w:color w:val="000000"/>
+          <w:sz w:val="20"/>
+          <w:szCs w:val="20"/>
+        </w:rPr>
+        <w:t>init</w:t>
+      </w:r>
+      <w:proofErr w:type="spellEnd"/>
+      <w:r>
+        <w:rPr>
+          <w:rFonts w:ascii="Arial" w:hAnsi="Arial" w:cs="Arial"/>
+          <w:color w:val="000000"/>
+          <w:sz w:val="20"/>
+          <w:szCs w:val="20"/>
+        </w:rPr>
+        <w:t xml:space="preserve"> si el </w:t>
+      </w:r>
+      <w:proofErr w:type="spellStart"/>
+      <w:r>
+        <w:rPr>
+          <w:rFonts w:ascii="Arial" w:hAnsi="Arial" w:cs="Arial"/>
+          <w:color w:val="000000"/>
+          <w:sz w:val="20"/>
+          <w:szCs w:val="20"/>
+        </w:rPr>
+        <w:t>pid</w:t>
+      </w:r>
+      <w:proofErr w:type="spellEnd"/>
+      <w:r>
+        <w:rPr>
+          <w:rFonts w:ascii="Arial" w:hAnsi="Arial" w:cs="Arial"/>
+          <w:color w:val="000000"/>
+          <w:sz w:val="20"/>
+          <w:szCs w:val="20"/>
+        </w:rPr>
+        <w:t xml:space="preserve"> se omite. Si un nombre de usuario no se especifica, se muestran todos los árboles de procesos arraigados en procesos propiedad de ese usuario. </w:t>
+      </w:r>
+      <w:proofErr w:type="spellStart"/>
+      <w:r>
+        <w:rPr>
+          <w:rFonts w:ascii="Arial" w:hAnsi="Arial" w:cs="Arial"/>
+          <w:color w:val="000000"/>
+          <w:sz w:val="20"/>
+          <w:szCs w:val="20"/>
+        </w:rPr>
+        <w:t>Pstree</w:t>
+      </w:r>
+      <w:proofErr w:type="spellEnd"/>
+      <w:r>
+        <w:rPr>
+          <w:rFonts w:ascii="Arial" w:hAnsi="Arial" w:cs="Arial"/>
+          <w:color w:val="000000"/>
+          <w:sz w:val="20"/>
+          <w:szCs w:val="20"/>
+        </w:rPr>
+        <w:t xml:space="preserve"> conecta visualmente ramas idénticas al ponerlos entre corchetes y un prefijo con el recuento de repetición</w:t>
+      </w:r>
+    </w:p>
+    <w:p>
+      <w:pPr>
+        <w:pStyle w:val="Prrafodelista"/>
+        <w:spacing w:line="276" w:lineRule="auto"/>
+        <w:ind w:left="1440"/>
+        <w:rPr>
+          <w:rFonts w:ascii="Arial" w:hAnsi="Arial" w:cs="Arial"/>
+          <w:color w:val="000000"/>
+          <w:sz w:val="20"/>
+          <w:szCs w:val="20"/>
+        </w:rPr>
+      </w:pPr>
       <w:r>
         <w:rPr>
           <w:sz w:val="20"/>
@@ -450,9 +631,7 @@
         <w:rPr>
           <w:b/>
           <w:noProof/>
-          <w:sz w:val="20"/>
-          <w:szCs w:val="20"/>
-          <w:lang w:eastAsia="es-AR"/>
+          <w:lang w:val="es-ES" w:eastAsia="es-ES"/>
         </w:rPr>
         <w:drawing>
           <wp:inline distT="0" distB="0" distL="0" distR="0" wp14:anchorId="2DDD3637" wp14:editId="1A75B838">
@@ -518,7 +697,7 @@
           <w:ilvl w:val="0"/>
           <w:numId w:val="4"/>
         </w:numPr>
-        <w:spacing w:after="13"/>
+        <w:spacing w:after="13" w:line="276" w:lineRule="auto"/>
         <w:rPr>
           <w:b/>
           <w:sz w:val="20"/>
@@ -549,9 +728,8 @@
           <w:ilvl w:val="1"/>
           <w:numId w:val="4"/>
         </w:numPr>
-        <w:spacing w:after="13"/>
-        <w:rPr>
-          <w:b/>
+        <w:spacing w:after="13" w:line="276" w:lineRule="auto"/>
+        <w:rPr>
           <w:sz w:val="20"/>
           <w:szCs w:val="20"/>
         </w:rPr>
@@ -596,6 +774,45 @@
         </w:rPr>
         <w:t>un panorama general de la memoria (una captura estática de valores promedios)</w:t>
       </w:r>
+    </w:p>
+    <w:p>
+      <w:pPr>
+        <w:pStyle w:val="Default"/>
+        <w:spacing w:after="13" w:line="276" w:lineRule="auto"/>
+        <w:ind w:left="1068"/>
+        <w:rPr>
+          <w:sz w:val="20"/>
+          <w:szCs w:val="20"/>
+        </w:rPr>
+      </w:pPr>
+      <w:r>
+        <w:rPr>
+          <w:sz w:val="20"/>
+          <w:szCs w:val="20"/>
+        </w:rPr>
+        <w:t xml:space="preserve">Informa </w:t>
+      </w:r>
+      <w:r>
+        <w:rPr>
+          <w:sz w:val="20"/>
+          <w:szCs w:val="20"/>
+        </w:rPr>
+        <w:t>sobre el desempeño real de su disco de la máquina, la CPU, la memoria,</w:t>
+      </w:r>
+      <w:r>
+        <w:rPr>
+          <w:sz w:val="20"/>
+          <w:szCs w:val="20"/>
+        </w:rPr>
+        <w:t xml:space="preserve"> entrada/salida estados de espera</w:t>
+      </w:r>
+      <w:r>
+        <w:rPr>
+          <w:sz w:val="20"/>
+          <w:szCs w:val="20"/>
+        </w:rPr>
+        <w:t>.</w:t>
+      </w:r>
       <w:r>
         <w:rPr>
           <w:sz w:val="20"/>
@@ -616,7 +833,7 @@
           <w:noProof/>
           <w:sz w:val="20"/>
           <w:szCs w:val="20"/>
-          <w:lang w:eastAsia="es-AR"/>
+          <w:lang w:val="es-ES" w:eastAsia="es-ES"/>
         </w:rPr>
         <w:drawing>
           <wp:inline distT="0" distB="0" distL="0" distR="0">
@@ -675,9 +892,8 @@
           <w:ilvl w:val="1"/>
           <w:numId w:val="4"/>
         </w:numPr>
-        <w:spacing w:after="13"/>
-        <w:rPr>
-          <w:b/>
+        <w:spacing w:after="13" w:line="276" w:lineRule="auto"/>
+        <w:rPr>
           <w:sz w:val="20"/>
           <w:szCs w:val="20"/>
         </w:rPr>
@@ -705,6 +921,57 @@
         </w:rPr>
         <w:t>Muestra el espacio físico total libre y usado de la memoria principal y el memoria de swap en el sistema.</w:t>
       </w:r>
+    </w:p>
+    <w:p>
+      <w:pPr>
+        <w:pStyle w:val="Default"/>
+        <w:spacing w:after="13" w:line="276" w:lineRule="auto"/>
+        <w:ind w:left="1068"/>
+        <w:rPr>
+          <w:b/>
+          <w:sz w:val="20"/>
+          <w:szCs w:val="20"/>
+        </w:rPr>
+      </w:pPr>
+      <w:r>
+        <w:rPr>
+          <w:sz w:val="20"/>
+          <w:szCs w:val="20"/>
+        </w:rPr>
+        <w:t>En el fichero /</w:t>
+      </w:r>
+      <w:proofErr w:type="spellStart"/>
+      <w:r>
+        <w:rPr>
+          <w:sz w:val="20"/>
+          <w:szCs w:val="20"/>
+        </w:rPr>
+        <w:t>proc</w:t>
+      </w:r>
+      <w:proofErr w:type="spellEnd"/>
+      <w:r>
+        <w:rPr>
+          <w:sz w:val="20"/>
+          <w:szCs w:val="20"/>
+        </w:rPr>
+        <w:t>/</w:t>
+      </w:r>
+      <w:proofErr w:type="spellStart"/>
+      <w:r>
+        <w:rPr>
+          <w:sz w:val="20"/>
+          <w:szCs w:val="20"/>
+        </w:rPr>
+        <w:t>meminfo</w:t>
+      </w:r>
+      <w:proofErr w:type="spellEnd"/>
+      <w:r>
+        <w:rPr>
+          <w:sz w:val="20"/>
+          <w:szCs w:val="20"/>
+        </w:rPr>
+        <w:t xml:space="preserve"> se encuentra un reporte detallado de la memoria del sistema, lo que hace el comando free es mostrar un resumen del uso de la memoria.</w:t>
+      </w:r>
       <w:r>
         <w:rPr>
           <w:sz w:val="20"/>
@@ -724,7 +991,7 @@
           <w:noProof/>
           <w:sz w:val="20"/>
           <w:szCs w:val="20"/>
-          <w:lang w:eastAsia="es-AR"/>
+          <w:lang w:val="es-ES" w:eastAsia="es-ES"/>
         </w:rPr>
         <w:drawing>
           <wp:inline distT="0" distB="0" distL="0" distR="0">
@@ -779,131 +1046,13 @@
     <w:p>
       <w:pPr>
         <w:pStyle w:val="Default"/>
-        <w:spacing w:after="13"/>
-        <w:rPr>
-          <w:b/>
-          <w:sz w:val="20"/>
-          <w:szCs w:val="20"/>
-        </w:rPr>
-      </w:pPr>
-    </w:p>
-    <w:p>
-      <w:pPr>
-        <w:pStyle w:val="Default"/>
-        <w:spacing w:after="13"/>
-        <w:rPr>
-          <w:b/>
-          <w:sz w:val="20"/>
-          <w:szCs w:val="20"/>
-        </w:rPr>
-      </w:pPr>
-    </w:p>
-    <w:p>
-      <w:pPr>
-        <w:pStyle w:val="Default"/>
-        <w:spacing w:after="13"/>
-        <w:rPr>
-          <w:b/>
-          <w:sz w:val="20"/>
-          <w:szCs w:val="20"/>
-        </w:rPr>
-      </w:pPr>
-    </w:p>
-    <w:p>
-      <w:pPr>
-        <w:pStyle w:val="Default"/>
-        <w:spacing w:after="13"/>
-        <w:rPr>
-          <w:b/>
-          <w:sz w:val="20"/>
-          <w:szCs w:val="20"/>
-        </w:rPr>
-      </w:pPr>
-    </w:p>
-    <w:p>
-      <w:pPr>
-        <w:pStyle w:val="Default"/>
-        <w:spacing w:after="13"/>
-        <w:rPr>
-          <w:b/>
-          <w:sz w:val="20"/>
-          <w:szCs w:val="20"/>
-        </w:rPr>
-      </w:pPr>
-    </w:p>
-    <w:p>
-      <w:pPr>
-        <w:pStyle w:val="Default"/>
-        <w:spacing w:after="13"/>
-        <w:rPr>
-          <w:b/>
-          <w:sz w:val="20"/>
-          <w:szCs w:val="20"/>
-        </w:rPr>
-      </w:pPr>
-    </w:p>
-    <w:p>
-      <w:pPr>
-        <w:pStyle w:val="Default"/>
-        <w:spacing w:after="13"/>
-        <w:rPr>
-          <w:b/>
-          <w:sz w:val="20"/>
-          <w:szCs w:val="20"/>
-        </w:rPr>
-      </w:pPr>
-    </w:p>
-    <w:p>
-      <w:pPr>
-        <w:pStyle w:val="Default"/>
-        <w:spacing w:after="13"/>
-        <w:rPr>
-          <w:b/>
-          <w:sz w:val="20"/>
-          <w:szCs w:val="20"/>
-        </w:rPr>
-      </w:pPr>
-    </w:p>
-    <w:p>
-      <w:pPr>
-        <w:pStyle w:val="Default"/>
-        <w:spacing w:after="13"/>
-        <w:rPr>
-          <w:b/>
-          <w:sz w:val="20"/>
-          <w:szCs w:val="20"/>
-        </w:rPr>
-      </w:pPr>
-    </w:p>
-    <w:p>
-      <w:pPr>
-        <w:pStyle w:val="Default"/>
-        <w:spacing w:after="13"/>
-        <w:rPr>
-          <w:b/>
-          <w:sz w:val="20"/>
-          <w:szCs w:val="20"/>
-        </w:rPr>
-      </w:pPr>
-    </w:p>
-    <w:p>
-      <w:pPr>
-        <w:pStyle w:val="Default"/>
-        <w:spacing w:after="13"/>
-        <w:rPr>
-          <w:b/>
-          <w:sz w:val="20"/>
-          <w:szCs w:val="20"/>
-        </w:rPr>
-      </w:pPr>
-      <w:r>
-        <w:rPr>
-          <w:b/>
-          <w:sz w:val="20"/>
-          <w:szCs w:val="20"/>
-        </w:rPr>
-        <w:br/>
-      </w:r>
+        <w:spacing w:after="13" w:line="276" w:lineRule="auto"/>
+        <w:rPr>
+          <w:b/>
+          <w:sz w:val="20"/>
+          <w:szCs w:val="20"/>
+        </w:rPr>
+      </w:pPr>
     </w:p>
     <w:p>
       <w:pPr>
@@ -912,7 +1061,7 @@
           <w:ilvl w:val="0"/>
           <w:numId w:val="4"/>
         </w:numPr>
-        <w:spacing w:after="13"/>
+        <w:spacing w:after="13" w:line="276" w:lineRule="auto"/>
         <w:rPr>
           <w:b/>
           <w:sz w:val="20"/>
@@ -944,9 +1093,8 @@
           <w:ilvl w:val="1"/>
           <w:numId w:val="4"/>
         </w:numPr>
-        <w:spacing w:after="13"/>
-        <w:rPr>
-          <w:b/>
+        <w:spacing w:after="13" w:line="276" w:lineRule="auto"/>
+        <w:rPr>
           <w:sz w:val="20"/>
           <w:szCs w:val="20"/>
         </w:rPr>
@@ -998,14 +1146,7 @@
           <w:sz w:val="20"/>
           <w:szCs w:val="20"/>
         </w:rPr>
-        <w:t xml:space="preserve"> (</w:t>
-      </w:r>
-      <w:r>
-        <w:rPr>
-          <w:sz w:val="20"/>
-          <w:szCs w:val="20"/>
-        </w:rPr>
-        <w:t>Inter-</w:t>
+        <w:t xml:space="preserve"> (Inter-</w:t>
       </w:r>
       <w:proofErr w:type="spellStart"/>
       <w:r>
@@ -1044,8 +1185,62 @@
           <w:sz w:val="20"/>
           <w:szCs w:val="20"/>
         </w:rPr>
-        <w:br/>
-      </w:r>
+        <w:t>entre procesos</w:t>
+      </w:r>
+      <w:r>
+        <w:rPr>
+          <w:sz w:val="20"/>
+          <w:szCs w:val="20"/>
+        </w:rPr>
+        <w:t xml:space="preserve"> </w:t>
+      </w:r>
+      <w:r>
+        <w:rPr>
+          <w:sz w:val="20"/>
+          <w:szCs w:val="20"/>
+        </w:rPr>
+        <w:t>para los que el proceso de llamada tiene acceso de lectura. Por defecto se muestra</w:t>
+      </w:r>
+      <w:r>
+        <w:rPr>
+          <w:sz w:val="20"/>
+          <w:szCs w:val="20"/>
+        </w:rPr>
+        <w:t xml:space="preserve"> </w:t>
+      </w:r>
+      <w:r>
+        <w:rPr>
+          <w:sz w:val="20"/>
+          <w:szCs w:val="20"/>
+        </w:rPr>
+        <w:t>información acerca de todos los tres recursos: segmentos de memoria compartida,</w:t>
+      </w:r>
+      <w:r>
+        <w:rPr>
+          <w:sz w:val="20"/>
+          <w:szCs w:val="20"/>
+        </w:rPr>
+        <w:t xml:space="preserve"> </w:t>
+      </w:r>
+      <w:r>
+        <w:rPr>
+          <w:sz w:val="20"/>
+          <w:szCs w:val="20"/>
+        </w:rPr>
+        <w:t>colas de mensajes, y las matrices de semáforos.</w:t>
+      </w:r>
+    </w:p>
+    <w:p>
+      <w:pPr>
+        <w:pStyle w:val="Default"/>
+        <w:spacing w:after="13" w:line="276" w:lineRule="auto"/>
+        <w:ind w:left="1068"/>
+        <w:rPr>
+          <w:b/>
+          <w:sz w:val="20"/>
+          <w:szCs w:val="20"/>
+        </w:rPr>
+      </w:pPr>
       <w:r>
         <w:rPr>
           <w:b/>
@@ -1060,7 +1255,7 @@
           <w:noProof/>
           <w:sz w:val="20"/>
           <w:szCs w:val="20"/>
-          <w:lang w:eastAsia="es-AR"/>
+          <w:lang w:val="es-ES" w:eastAsia="es-ES"/>
         </w:rPr>
         <w:drawing>
           <wp:inline distT="0" distB="0" distL="0" distR="0">
@@ -1127,7 +1322,7 @@
           <w:ilvl w:val="1"/>
           <w:numId w:val="4"/>
         </w:numPr>
-        <w:spacing w:after="13"/>
+        <w:spacing w:after="13" w:line="276" w:lineRule="auto"/>
         <w:rPr>
           <w:b/>
           <w:sz w:val="20"/>
@@ -1165,7 +1360,28 @@
           <w:sz w:val="20"/>
           <w:szCs w:val="20"/>
         </w:rPr>
-        <w:t>identifica qué procesos están utilizando un fichero o carpeta determinada o un socket.</w:t>
+        <w:t>I</w:t>
+      </w:r>
+      <w:r>
+        <w:rPr>
+          <w:sz w:val="20"/>
+          <w:szCs w:val="20"/>
+        </w:rPr>
+        <w:t>dentifica qué procesos están utilizando un fichero o carpeta determinada o un socket.</w:t>
+      </w:r>
+      <w:r>
+        <w:rPr>
+          <w:sz w:val="20"/>
+          <w:szCs w:val="20"/>
+        </w:rPr>
+        <w:t xml:space="preserve"> D</w:t>
+      </w:r>
+      <w:r>
+        <w:rPr>
+          <w:sz w:val="20"/>
+          <w:szCs w:val="20"/>
+        </w:rPr>
+        <w:t>evuelve un código de retorno distinto de cero si ninguno de los archivos especificados</w:t>
       </w:r>
       <w:r>
         <w:rPr>
@@ -1179,6 +1395,43 @@
           <w:sz w:val="20"/>
           <w:szCs w:val="20"/>
         </w:rPr>
+        <w:t xml:space="preserve">se accede o en caso de un error fatal. Si al menos uno de acceso tiene ha encontrado, </w:t>
+      </w:r>
+      <w:proofErr w:type="spellStart"/>
+      <w:r>
+        <w:rPr>
+          <w:sz w:val="20"/>
+          <w:szCs w:val="20"/>
+        </w:rPr>
+        <w:t>fuser</w:t>
+      </w:r>
+      <w:proofErr w:type="spellEnd"/>
+      <w:r>
+        <w:rPr>
+          <w:sz w:val="20"/>
+          <w:szCs w:val="20"/>
+        </w:rPr>
+        <w:t xml:space="preserve"> </w:t>
+      </w:r>
+      <w:r>
+        <w:rPr>
+          <w:sz w:val="20"/>
+          <w:szCs w:val="20"/>
+        </w:rPr>
+        <w:t>devuelve cero.</w:t>
+      </w:r>
+      <w:r>
+        <w:rPr>
+          <w:sz w:val="20"/>
+          <w:szCs w:val="20"/>
+        </w:rPr>
+        <w:t xml:space="preserve"> </w:t>
+      </w:r>
+      <w:r>
+        <w:rPr>
+          <w:sz w:val="20"/>
+          <w:szCs w:val="20"/>
+        </w:rPr>
         <w:br/>
       </w:r>
       <w:r>
@@ -1193,7 +1446,7 @@
           <w:noProof/>
           <w:sz w:val="20"/>
           <w:szCs w:val="20"/>
-          <w:lang w:eastAsia="es-AR"/>
+          <w:lang w:val="es-ES" w:eastAsia="es-ES"/>
         </w:rPr>
         <w:drawing>
           <wp:inline distT="0" distB="0" distL="0" distR="0">
@@ -1252,7 +1505,7 @@
           <w:ilvl w:val="0"/>
           <w:numId w:val="4"/>
         </w:numPr>
-        <w:spacing w:after="13"/>
+        <w:spacing w:after="13" w:line="276" w:lineRule="auto"/>
         <w:rPr>
           <w:b/>
           <w:sz w:val="20"/>
@@ -1283,7 +1536,7 @@
           <w:ilvl w:val="1"/>
           <w:numId w:val="4"/>
         </w:numPr>
-        <w:spacing w:after="13"/>
+        <w:spacing w:after="13" w:line="276" w:lineRule="auto"/>
         <w:rPr>
           <w:b/>
           <w:sz w:val="20"/>
@@ -1321,14 +1574,7 @@
           <w:sz w:val="20"/>
           <w:szCs w:val="20"/>
         </w:rPr>
-        <w:t xml:space="preserve">Informa las estadísticas </w:t>
-      </w:r>
-      <w:r>
-        <w:rPr>
-          <w:sz w:val="20"/>
-          <w:szCs w:val="20"/>
-        </w:rPr>
-        <w:t>de las entrada y salida de disco. Además genera medidas de rendimient</w:t>
+        <w:t>Informa las estadísticas de las entrada y salida de disco. Además genera medidas de rendimient</w:t>
       </w:r>
       <w:r>
         <w:rPr>
@@ -1339,27 +1585,72 @@
       </w:r>
       <w:r>
         <w:rPr>
-          <w:b/>
-          <w:sz w:val="20"/>
-          <w:szCs w:val="20"/>
-        </w:rPr>
-        <w:br/>
-      </w:r>
-      <w:r>
-        <w:rPr>
-          <w:b/>
-          <w:sz w:val="20"/>
-          <w:szCs w:val="20"/>
-        </w:rPr>
-        <w:br/>
-      </w:r>
+          <w:sz w:val="20"/>
+          <w:szCs w:val="20"/>
+        </w:rPr>
+        <w:t>.</w:t>
+      </w:r>
+      <w:r>
+        <w:rPr>
+          <w:sz w:val="20"/>
+          <w:szCs w:val="20"/>
+        </w:rPr>
+        <w:t> </w:t>
+      </w:r>
+      <w:r>
+        <w:rPr>
+          <w:sz w:val="20"/>
+          <w:szCs w:val="20"/>
+        </w:rPr>
+        <w:t xml:space="preserve">El comando </w:t>
+      </w:r>
+      <w:proofErr w:type="spellStart"/>
+      <w:r>
+        <w:rPr>
+          <w:sz w:val="20"/>
+          <w:szCs w:val="20"/>
+        </w:rPr>
+        <w:t>iostat</w:t>
+      </w:r>
+      <w:proofErr w:type="spellEnd"/>
+      <w:r>
+        <w:rPr>
+          <w:sz w:val="20"/>
+          <w:szCs w:val="20"/>
+        </w:rPr>
+        <w:t xml:space="preserve"> genera informes que se pueden utilizar para cambiar la configuración del sistema para equilibrar mejor la carga de entrada / salida entre discos físicos.</w:t>
+      </w:r>
+    </w:p>
+    <w:p>
+      <w:pPr>
+        <w:pStyle w:val="Default"/>
+        <w:spacing w:after="13" w:line="276" w:lineRule="auto"/>
+        <w:ind w:left="1068"/>
+        <w:rPr>
+          <w:b/>
+          <w:sz w:val="20"/>
+          <w:szCs w:val="20"/>
+        </w:rPr>
+      </w:pPr>
+    </w:p>
+    <w:p>
+      <w:pPr>
+        <w:pStyle w:val="Default"/>
+        <w:spacing w:after="13" w:line="276" w:lineRule="auto"/>
+        <w:ind w:left="1068"/>
+        <w:rPr>
+          <w:b/>
+          <w:sz w:val="20"/>
+          <w:szCs w:val="20"/>
+        </w:rPr>
+      </w:pPr>
       <w:r>
         <w:rPr>
           <w:b/>
           <w:noProof/>
           <w:sz w:val="20"/>
           <w:szCs w:val="20"/>
-          <w:lang w:eastAsia="es-AR"/>
+          <w:lang w:val="es-ES" w:eastAsia="es-ES"/>
         </w:rPr>
         <w:drawing>
           <wp:inline distT="0" distB="0" distL="0" distR="0">
@@ -1403,134 +1694,18 @@
           </wp:inline>
         </w:drawing>
       </w:r>
-      <w:r>
-        <w:rPr>
-          <w:b/>
-          <w:sz w:val="20"/>
-          <w:szCs w:val="20"/>
-        </w:rPr>
-        <w:br/>
-      </w:r>
-      <w:r>
-        <w:rPr>
-          <w:b/>
-          <w:sz w:val="20"/>
-          <w:szCs w:val="20"/>
-        </w:rPr>
-        <w:br/>
-      </w:r>
-      <w:r>
-        <w:rPr>
-          <w:b/>
-          <w:sz w:val="20"/>
-          <w:szCs w:val="20"/>
-        </w:rPr>
-        <w:br/>
-      </w:r>
-      <w:r>
-        <w:rPr>
-          <w:b/>
-          <w:sz w:val="20"/>
-          <w:szCs w:val="20"/>
-        </w:rPr>
-        <w:br/>
-      </w:r>
-      <w:r>
-        <w:rPr>
-          <w:b/>
-          <w:sz w:val="20"/>
-          <w:szCs w:val="20"/>
-        </w:rPr>
-        <w:br/>
-      </w:r>
-      <w:r>
-        <w:rPr>
-          <w:b/>
-          <w:sz w:val="20"/>
-          <w:szCs w:val="20"/>
-        </w:rPr>
-        <w:br/>
-      </w:r>
-      <w:r>
-        <w:rPr>
-          <w:b/>
-          <w:sz w:val="20"/>
-          <w:szCs w:val="20"/>
-        </w:rPr>
-        <w:br/>
-      </w:r>
-      <w:r>
-        <w:rPr>
-          <w:b/>
-          <w:sz w:val="20"/>
-          <w:szCs w:val="20"/>
-        </w:rPr>
-        <w:br/>
-      </w:r>
-      <w:r>
-        <w:rPr>
-          <w:b/>
-          <w:sz w:val="20"/>
-          <w:szCs w:val="20"/>
-        </w:rPr>
-        <w:br/>
-      </w:r>
-      <w:r>
-        <w:rPr>
-          <w:b/>
-          <w:sz w:val="20"/>
-          <w:szCs w:val="20"/>
-        </w:rPr>
-        <w:br/>
-      </w:r>
-      <w:r>
-        <w:rPr>
-          <w:b/>
-          <w:sz w:val="20"/>
-          <w:szCs w:val="20"/>
-        </w:rPr>
-        <w:br/>
-      </w:r>
-      <w:r>
-        <w:rPr>
-          <w:b/>
-          <w:sz w:val="20"/>
-          <w:szCs w:val="20"/>
-        </w:rPr>
-        <w:br/>
-      </w:r>
-      <w:r>
-        <w:rPr>
-          <w:b/>
-          <w:sz w:val="20"/>
-          <w:szCs w:val="20"/>
-        </w:rPr>
-        <w:br/>
-      </w:r>
-      <w:r>
-        <w:rPr>
-          <w:b/>
-          <w:sz w:val="20"/>
-          <w:szCs w:val="20"/>
-        </w:rPr>
-        <w:br/>
-      </w:r>
-      <w:r>
-        <w:rPr>
-          <w:b/>
-          <w:sz w:val="20"/>
-          <w:szCs w:val="20"/>
-        </w:rPr>
-        <w:br/>
-      </w:r>
-      <w:r>
-        <w:rPr>
-          <w:b/>
-          <w:sz w:val="20"/>
-          <w:szCs w:val="20"/>
-        </w:rPr>
-        <w:br/>
-      </w:r>
+    </w:p>
+    <w:p>
+      <w:pPr>
+        <w:pStyle w:val="Default"/>
+        <w:spacing w:after="13" w:line="276" w:lineRule="auto"/>
+        <w:ind w:left="708"/>
+        <w:rPr>
+          <w:b/>
+          <w:sz w:val="20"/>
+          <w:szCs w:val="20"/>
+        </w:rPr>
+      </w:pPr>
       <w:r>
         <w:rPr>
           <w:b/>
@@ -1555,67 +1730,59 @@
           <w:ilvl w:val="1"/>
           <w:numId w:val="4"/>
         </w:numPr>
-        <w:spacing w:after="13"/>
-        <w:rPr>
-          <w:b/>
-          <w:sz w:val="20"/>
-          <w:szCs w:val="20"/>
-        </w:rPr>
-      </w:pPr>
-      <w:r>
-        <w:rPr>
-          <w:b/>
+        <w:spacing w:after="13" w:line="276" w:lineRule="auto"/>
+        <w:rPr>
+          <w:b/>
+          <w:sz w:val="20"/>
+          <w:szCs w:val="20"/>
+        </w:rPr>
+      </w:pPr>
+      <w:r>
+        <w:rPr>
+          <w:b/>
+          <w:sz w:val="20"/>
+          <w:szCs w:val="20"/>
+        </w:rPr>
+        <w:t>$</w:t>
+      </w:r>
+      <w:proofErr w:type="spellStart"/>
+      <w:r>
+        <w:rPr>
+          <w:b/>
+          <w:sz w:val="20"/>
+          <w:szCs w:val="20"/>
+        </w:rPr>
+        <w:t>iotop</w:t>
+      </w:r>
+      <w:proofErr w:type="spellEnd"/>
+      <w:r>
+        <w:rPr>
+          <w:b/>
+          <w:sz w:val="20"/>
+          <w:szCs w:val="20"/>
+        </w:rPr>
+        <w:br/>
+      </w:r>
+      <w:r>
+        <w:rPr>
+          <w:sz w:val="20"/>
+          <w:szCs w:val="20"/>
+        </w:rPr>
+        <w:t>Muestra una tabla con información del uso actual de I/O por el procesador o hilos en el sistema, al igual que el comando top, lo hace de una manera dinámica.</w:t>
+      </w:r>
+      <w:r>
+        <w:rPr>
+          <w:sz w:val="20"/>
+          <w:szCs w:val="20"/>
+        </w:rPr>
+        <w:br/>
+      </w:r>
+      <w:r>
+        <w:rPr>
           <w:sz w:val="20"/>
           <w:szCs w:val="20"/>
         </w:rPr>
         <w:lastRenderedPageBreak/>
-        <w:t>$</w:t>
-      </w:r>
-      <w:proofErr w:type="spellStart"/>
-      <w:r>
-        <w:rPr>
-          <w:b/>
-          <w:sz w:val="20"/>
-          <w:szCs w:val="20"/>
-        </w:rPr>
-        <w:t>iotop</w:t>
-      </w:r>
-      <w:proofErr w:type="spellEnd"/>
-      <w:r>
-        <w:rPr>
-          <w:b/>
-          <w:sz w:val="20"/>
-          <w:szCs w:val="20"/>
-        </w:rPr>
-        <w:br/>
-      </w:r>
-      <w:r>
-        <w:rPr>
-          <w:b/>
-          <w:sz w:val="20"/>
-          <w:szCs w:val="20"/>
-        </w:rPr>
-        <w:br/>
-      </w:r>
-      <w:r>
-        <w:rPr>
-          <w:sz w:val="20"/>
-          <w:szCs w:val="20"/>
-        </w:rPr>
-        <w:t>Muestra una tabla con información del uso actual de I/O por el procesador o hilos en el sistema, al igual que el comando top, lo hace de una manera dinámica.</w:t>
-      </w:r>
-      <w:r>
-        <w:rPr>
-          <w:sz w:val="20"/>
-          <w:szCs w:val="20"/>
-        </w:rPr>
-        <w:br/>
-      </w:r>
-      <w:r>
-        <w:rPr>
-          <w:sz w:val="20"/>
-          <w:szCs w:val="20"/>
-        </w:rPr>
         <w:br/>
       </w:r>
       <w:r>
@@ -1624,7 +1791,7 @@
           <w:noProof/>
           <w:sz w:val="20"/>
           <w:szCs w:val="20"/>
-          <w:lang w:eastAsia="es-AR"/>
+          <w:lang w:val="es-ES" w:eastAsia="es-ES"/>
         </w:rPr>
         <w:drawing>
           <wp:inline distT="0" distB="0" distL="0" distR="0">
@@ -1684,7 +1851,7 @@
           <w:ilvl w:val="0"/>
           <w:numId w:val="4"/>
         </w:numPr>
-        <w:spacing w:after="13"/>
+        <w:spacing w:after="13" w:line="276" w:lineRule="auto"/>
         <w:rPr>
           <w:b/>
           <w:sz w:val="20"/>
@@ -1707,9 +1874,8 @@
           <w:ilvl w:val="1"/>
           <w:numId w:val="4"/>
         </w:numPr>
-        <w:spacing w:after="13"/>
-        <w:rPr>
-          <w:b/>
+        <w:spacing w:after="13" w:line="276" w:lineRule="auto"/>
+        <w:rPr>
           <w:sz w:val="20"/>
           <w:szCs w:val="20"/>
         </w:rPr>
@@ -1785,6 +1951,41 @@
         </w:rPr>
         <w:t xml:space="preserve"> usado, espacio disponible y punto de montaje.</w:t>
       </w:r>
+    </w:p>
+    <w:p>
+      <w:pPr>
+        <w:pStyle w:val="Default"/>
+        <w:spacing w:after="13" w:line="276" w:lineRule="auto"/>
+        <w:ind w:left="1068"/>
+        <w:rPr>
+          <w:b/>
+          <w:sz w:val="20"/>
+          <w:szCs w:val="20"/>
+        </w:rPr>
+      </w:pPr>
+      <w:r>
+        <w:rPr>
+          <w:sz w:val="20"/>
+          <w:szCs w:val="20"/>
+        </w:rPr>
+        <w:t>La primera columna muestra el nombre de la partición tal como aparece en el directorio /</w:t>
+      </w:r>
+      <w:proofErr w:type="spellStart"/>
+      <w:r>
+        <w:rPr>
+          <w:sz w:val="20"/>
+          <w:szCs w:val="20"/>
+        </w:rPr>
+        <w:t>dev</w:t>
+      </w:r>
+      <w:proofErr w:type="spellEnd"/>
+      <w:r>
+        <w:rPr>
+          <w:sz w:val="20"/>
+          <w:szCs w:val="20"/>
+        </w:rPr>
+        <w:t>. Las columnas siguientes muestran el espacio total, bloques asignados y bloques disponibles.</w:t>
+      </w:r>
       <w:r>
         <w:rPr>
           <w:sz w:val="20"/>
@@ -1805,7 +2006,7 @@
           <w:noProof/>
           <w:sz w:val="20"/>
           <w:szCs w:val="20"/>
-          <w:lang w:eastAsia="es-AR"/>
+          <w:lang w:val="es-ES" w:eastAsia="es-ES"/>
         </w:rPr>
         <w:drawing>
           <wp:inline distT="0" distB="0" distL="0" distR="0">
@@ -1865,62 +2066,6 @@
         </w:rPr>
         <w:br/>
       </w:r>
-      <w:r>
-        <w:rPr>
-          <w:b/>
-          <w:sz w:val="20"/>
-          <w:szCs w:val="20"/>
-        </w:rPr>
-        <w:br/>
-      </w:r>
-      <w:r>
-        <w:rPr>
-          <w:b/>
-          <w:sz w:val="20"/>
-          <w:szCs w:val="20"/>
-        </w:rPr>
-        <w:br/>
-      </w:r>
-      <w:r>
-        <w:rPr>
-          <w:b/>
-          <w:sz w:val="20"/>
-          <w:szCs w:val="20"/>
-        </w:rPr>
-        <w:br/>
-      </w:r>
-      <w:r>
-        <w:rPr>
-          <w:b/>
-          <w:sz w:val="20"/>
-          <w:szCs w:val="20"/>
-        </w:rPr>
-        <w:br/>
-      </w:r>
-      <w:r>
-        <w:rPr>
-          <w:b/>
-          <w:sz w:val="20"/>
-          <w:szCs w:val="20"/>
-        </w:rPr>
-        <w:br/>
-      </w:r>
-      <w:r>
-        <w:rPr>
-          <w:b/>
-          <w:sz w:val="20"/>
-          <w:szCs w:val="20"/>
-        </w:rPr>
-        <w:br/>
-      </w:r>
-      <w:r>
-        <w:rPr>
-          <w:b/>
-          <w:sz w:val="20"/>
-          <w:szCs w:val="20"/>
-        </w:rPr>
-        <w:br/>
-      </w:r>
     </w:p>
     <w:p>
       <w:pPr>
@@ -1929,71 +2074,148 @@
           <w:ilvl w:val="1"/>
           <w:numId w:val="4"/>
         </w:numPr>
-        <w:spacing w:after="13"/>
-        <w:rPr>
-          <w:b/>
-          <w:sz w:val="20"/>
-          <w:szCs w:val="20"/>
-        </w:rPr>
-      </w:pPr>
-      <w:r>
-        <w:rPr>
-          <w:b/>
-          <w:sz w:val="20"/>
-          <w:szCs w:val="20"/>
+        <w:spacing w:after="13" w:line="276" w:lineRule="auto"/>
+        <w:rPr>
+          <w:b/>
+          <w:sz w:val="20"/>
+          <w:szCs w:val="20"/>
+        </w:rPr>
+      </w:pPr>
+      <w:r>
+        <w:rPr>
+          <w:b/>
+          <w:sz w:val="20"/>
+          <w:szCs w:val="20"/>
+        </w:rPr>
+        <w:t xml:space="preserve">$ </w:t>
+      </w:r>
+      <w:proofErr w:type="spellStart"/>
+      <w:r>
+        <w:rPr>
+          <w:b/>
+          <w:sz w:val="20"/>
+          <w:szCs w:val="20"/>
+        </w:rPr>
+        <w:t>fdisk</w:t>
+      </w:r>
+      <w:proofErr w:type="spellEnd"/>
+      <w:r>
+        <w:rPr>
+          <w:b/>
+          <w:sz w:val="20"/>
+          <w:szCs w:val="20"/>
+        </w:rPr>
+        <w:br/>
+      </w:r>
+      <w:r>
+        <w:rPr>
+          <w:sz w:val="20"/>
+          <w:szCs w:val="20"/>
+        </w:rPr>
+        <w:t>Permite la creación y manipulación de tablas de partición.</w:t>
+      </w:r>
+    </w:p>
+    <w:p>
+      <w:pPr>
+        <w:pStyle w:val="Default"/>
+        <w:spacing w:after="13" w:line="276" w:lineRule="auto"/>
+        <w:ind w:left="1068"/>
+        <w:rPr>
+          <w:sz w:val="20"/>
+          <w:szCs w:val="20"/>
+        </w:rPr>
+      </w:pPr>
+      <w:r>
+        <w:rPr>
+          <w:sz w:val="20"/>
+          <w:szCs w:val="20"/>
+        </w:rPr>
+        <w:t xml:space="preserve">El comando </w:t>
+      </w:r>
+      <w:proofErr w:type="spellStart"/>
+      <w:r>
+        <w:rPr>
+          <w:sz w:val="20"/>
+          <w:szCs w:val="20"/>
+        </w:rPr>
+        <w:t>fdisk</w:t>
+      </w:r>
+      <w:proofErr w:type="spellEnd"/>
+      <w:r>
+        <w:rPr>
+          <w:sz w:val="20"/>
+          <w:szCs w:val="20"/>
+        </w:rPr>
+        <w:t xml:space="preserve"> permite manipular las tablas de particiones de </w:t>
+      </w:r>
+      <w:r>
+        <w:rPr>
+          <w:sz w:val="20"/>
+          <w:szCs w:val="20"/>
+        </w:rPr>
+        <w:t>discos duros.</w:t>
+      </w:r>
+    </w:p>
+    <w:p>
+      <w:pPr>
+        <w:pStyle w:val="Default"/>
+        <w:spacing w:after="13" w:line="276" w:lineRule="auto"/>
+        <w:ind w:left="1068"/>
+        <w:rPr>
+          <w:sz w:val="20"/>
+          <w:szCs w:val="20"/>
+        </w:rPr>
+      </w:pPr>
+      <w:proofErr w:type="spellStart"/>
+      <w:proofErr w:type="gramStart"/>
+      <w:r>
+        <w:rPr>
+          <w:sz w:val="20"/>
+          <w:szCs w:val="20"/>
+        </w:rPr>
+        <w:t>fdisk</w:t>
+      </w:r>
+      <w:proofErr w:type="spellEnd"/>
+      <w:proofErr w:type="gramEnd"/>
+      <w:r>
+        <w:rPr>
+          <w:sz w:val="20"/>
+          <w:szCs w:val="20"/>
+        </w:rPr>
+        <w:t xml:space="preserve"> puede manipular particiones de tipo DOS, BSD o SUN y no está diseñado para manipular particiones de gran tamaño.</w:t>
+      </w:r>
+    </w:p>
+    <w:p>
+      <w:pPr>
+        <w:pStyle w:val="Default"/>
+        <w:spacing w:after="13" w:line="276" w:lineRule="auto"/>
+        <w:ind w:left="1068"/>
+        <w:rPr>
+          <w:sz w:val="20"/>
+          <w:szCs w:val="20"/>
+        </w:rPr>
+      </w:pPr>
+    </w:p>
+    <w:p>
+      <w:pPr>
+        <w:pStyle w:val="Default"/>
+        <w:spacing w:after="13" w:line="276" w:lineRule="auto"/>
+        <w:ind w:left="1068"/>
+        <w:rPr>
+          <w:b/>
+          <w:sz w:val="20"/>
+          <w:szCs w:val="20"/>
+        </w:rPr>
+      </w:pPr>
+      <w:r>
+        <w:rPr>
+          <w:b/>
+          <w:noProof/>
+          <w:sz w:val="20"/>
+          <w:szCs w:val="20"/>
+          <w:lang w:val="es-ES" w:eastAsia="es-ES"/>
         </w:rPr>
         <w:lastRenderedPageBreak/>
-        <w:t xml:space="preserve">$ </w:t>
-      </w:r>
-      <w:proofErr w:type="spellStart"/>
-      <w:r>
-        <w:rPr>
-          <w:b/>
-          <w:sz w:val="20"/>
-          <w:szCs w:val="20"/>
-        </w:rPr>
-        <w:t>fdisk</w:t>
-      </w:r>
-      <w:proofErr w:type="spellEnd"/>
-      <w:r>
-        <w:rPr>
-          <w:b/>
-          <w:sz w:val="20"/>
-          <w:szCs w:val="20"/>
-        </w:rPr>
-        <w:br/>
-      </w:r>
-      <w:r>
-        <w:rPr>
-          <w:sz w:val="20"/>
-          <w:szCs w:val="20"/>
-        </w:rPr>
-        <w:t>Permite la creación y manipulación de tablas de partición.</w:t>
-      </w:r>
-      <w:r>
-        <w:rPr>
-          <w:b/>
-          <w:sz w:val="20"/>
-          <w:szCs w:val="20"/>
-        </w:rPr>
-        <w:br/>
-      </w:r>
-      <w:r>
-        <w:rPr>
-          <w:b/>
-          <w:sz w:val="20"/>
-          <w:szCs w:val="20"/>
-        </w:rPr>
-        <w:br/>
-      </w:r>
-      <w:r>
-        <w:rPr>
-          <w:b/>
-          <w:noProof/>
-          <w:sz w:val="20"/>
-          <w:szCs w:val="20"/>
-          <w:lang w:eastAsia="es-AR"/>
-        </w:rPr>
         <w:drawing>
           <wp:inline distT="0" distB="0" distL="0" distR="0">
             <wp:extent cx="5905500" cy="2000250"/>
@@ -2052,7 +2274,7 @@
           <w:ilvl w:val="0"/>
           <w:numId w:val="4"/>
         </w:numPr>
-        <w:spacing w:after="13"/>
+        <w:spacing w:after="13" w:line="276" w:lineRule="auto"/>
         <w:rPr>
           <w:b/>
           <w:sz w:val="20"/>
@@ -2093,7 +2315,7 @@
           <w:ilvl w:val="1"/>
           <w:numId w:val="4"/>
         </w:numPr>
-        <w:spacing w:after="13"/>
+        <w:spacing w:after="13" w:line="276" w:lineRule="auto"/>
         <w:rPr>
           <w:b/>
           <w:sz w:val="20"/>
@@ -2125,12 +2347,24 @@
           <w:szCs w:val="20"/>
         </w:rPr>
         <w:br/>
-        <w:t xml:space="preserve">Es usado  para crear un </w:t>
+      </w:r>
+      <w:r>
+        <w:rPr>
+          <w:sz w:val="20"/>
+          <w:szCs w:val="20"/>
+        </w:rPr>
+        <w:t>Es usado</w:t>
+      </w:r>
+      <w:r>
+        <w:rPr>
+          <w:sz w:val="20"/>
+          <w:szCs w:val="20"/>
+        </w:rPr>
+        <w:t xml:space="preserve"> para crear un </w:t>
       </w:r>
       <w:proofErr w:type="spellStart"/>
       <w:r>
         <w:rPr>
-          <w:b/>
           <w:sz w:val="20"/>
           <w:szCs w:val="20"/>
         </w:rPr>
@@ -2139,11 +2373,134 @@
       <w:proofErr w:type="spellEnd"/>
       <w:r>
         <w:rPr>
-          <w:b/>
-          <w:sz w:val="20"/>
-          <w:szCs w:val="20"/>
-        </w:rPr>
-        <w:t xml:space="preserve"> en un dispositivo (por </w:t>
+          <w:sz w:val="20"/>
+          <w:szCs w:val="20"/>
+        </w:rPr>
+        <w:t xml:space="preserve"> en un disp</w:t>
+      </w:r>
+      <w:r>
+        <w:rPr>
+          <w:sz w:val="20"/>
+          <w:szCs w:val="20"/>
+        </w:rPr>
+        <w:t>ositivo. S</w:t>
+      </w:r>
+      <w:r>
+        <w:rPr>
+          <w:sz w:val="20"/>
+          <w:szCs w:val="20"/>
+        </w:rPr>
+        <w:t>e utiliza para dar formato a un dispositivo de almacenamiento de bloque con un determinado sistema de archivos.</w:t>
+      </w:r>
+    </w:p>
+    <w:p>
+      <w:pPr>
+        <w:pStyle w:val="Default"/>
+        <w:spacing w:after="13" w:line="276" w:lineRule="auto"/>
+        <w:ind w:left="1068"/>
+        <w:rPr>
+          <w:b/>
+          <w:sz w:val="20"/>
+          <w:szCs w:val="20"/>
+        </w:rPr>
+      </w:pPr>
+    </w:p>
+    <w:p>
+      <w:pPr>
+        <w:pStyle w:val="Default"/>
+        <w:spacing w:after="13" w:line="276" w:lineRule="auto"/>
+        <w:ind w:left="1068"/>
+        <w:rPr>
+          <w:b/>
+          <w:sz w:val="20"/>
+          <w:szCs w:val="20"/>
+        </w:rPr>
+      </w:pPr>
+      <w:r>
+        <w:rPr>
+          <w:b/>
+          <w:noProof/>
+          <w:sz w:val="20"/>
+          <w:szCs w:val="20"/>
+          <w:lang w:val="es-ES" w:eastAsia="es-ES"/>
+        </w:rPr>
+        <w:drawing>
+          <wp:inline distT="0" distB="0" distL="0" distR="0">
+            <wp:extent cx="6027114" cy="3552825"/>
+            <wp:effectExtent l="0" t="0" r="0" b="0"/>
+            <wp:docPr id="16" name="Imagen 16"/>
+            <wp:cNvGraphicFramePr>
+              <a:graphicFrameLocks xmlns:a="http://schemas.openxmlformats.org/drawingml/2006/main" noChangeAspect="1"/>
+            </wp:cNvGraphicFramePr>
+            <a:graphic xmlns:a="http://schemas.openxmlformats.org/drawingml/2006/main">
+              <a:graphicData uri="http://schemas.openxmlformats.org/drawingml/2006/picture">
+                <pic:pic xmlns:pic="http://schemas.openxmlformats.org/drawingml/2006/picture">
+                  <pic:nvPicPr>
+                    <pic:cNvPr id="16" name="ej mkfs.PNG"/>
+                    <pic:cNvPicPr/>
+                  </pic:nvPicPr>
+                  <pic:blipFill>
+                    <a:blip r:embed="rId17">
+                      <a:extLst>
+                        <a:ext uri="{28A0092B-C50C-407E-A947-70E740481C1C}">
+                          <a14:useLocalDpi xmlns:a14="http://schemas.microsoft.com/office/drawing/2010/main" val="0"/>
+                        </a:ext>
+                      </a:extLst>
+                    </a:blip>
+                    <a:stretch>
+                      <a:fillRect/>
+                    </a:stretch>
+                  </pic:blipFill>
+                  <pic:spPr>
+                    <a:xfrm>
+                      <a:off x="0" y="0"/>
+                      <a:ext cx="6028821" cy="3553831"/>
+                    </a:xfrm>
+                    <a:prstGeom prst="rect">
+                      <a:avLst/>
+                    </a:prstGeom>
+                  </pic:spPr>
+                </pic:pic>
+              </a:graphicData>
+            </a:graphic>
+          </wp:inline>
+        </w:drawing>
+      </w:r>
+    </w:p>
+    <w:p>
+      <w:pPr>
+        <w:pStyle w:val="Default"/>
+        <w:spacing w:after="13" w:line="276" w:lineRule="auto"/>
+        <w:ind w:left="1068"/>
+        <w:rPr>
+          <w:b/>
+          <w:sz w:val="20"/>
+          <w:szCs w:val="20"/>
+        </w:rPr>
+      </w:pPr>
+    </w:p>
+    <w:p>
+      <w:pPr>
+        <w:pStyle w:val="Prrafodelista"/>
+        <w:numPr>
+          <w:ilvl w:val="0"/>
+          <w:numId w:val="7"/>
+        </w:numPr>
+        <w:rPr>
+          <w:rFonts w:ascii="Arial" w:hAnsi="Arial" w:cs="Arial"/>
+          <w:b/>
+          <w:color w:val="000000"/>
+          <w:sz w:val="20"/>
+          <w:szCs w:val="20"/>
+        </w:rPr>
+      </w:pPr>
+      <w:r>
+        <w:rPr>
+          <w:b/>
+          <w:sz w:val="20"/>
+          <w:szCs w:val="20"/>
+        </w:rPr>
+        <w:t xml:space="preserve">$ </w:t>
       </w:r>
       <w:proofErr w:type="spellStart"/>
       <w:r>
@@ -2152,7 +2509,7 @@
           <w:sz w:val="20"/>
           <w:szCs w:val="20"/>
         </w:rPr>
-        <w:t>ejm</w:t>
+        <w:t>fsck</w:t>
       </w:r>
       <w:proofErr w:type="spellEnd"/>
       <w:r>
@@ -2161,91 +2518,41 @@
           <w:sz w:val="20"/>
           <w:szCs w:val="20"/>
         </w:rPr>
-        <w:t xml:space="preserve">. Una </w:t>
+        <w:br/>
+      </w:r>
+      <w:r>
+        <w:rPr>
+          <w:sz w:val="20"/>
+          <w:szCs w:val="20"/>
+        </w:rPr>
+        <w:t xml:space="preserve">Es usado para verificar y opcionalmente reparar uno o más </w:t>
       </w:r>
       <w:proofErr w:type="spellStart"/>
       <w:r>
         <w:rPr>
-          <w:b/>
-          <w:sz w:val="20"/>
-          <w:szCs w:val="20"/>
-        </w:rPr>
-        <w:t>particion</w:t>
+          <w:sz w:val="20"/>
+          <w:szCs w:val="20"/>
+        </w:rPr>
+        <w:t>filesystem</w:t>
       </w:r>
       <w:proofErr w:type="spellEnd"/>
       <w:r>
         <w:rPr>
-          <w:b/>
-          <w:sz w:val="20"/>
-          <w:szCs w:val="20"/>
-        </w:rPr>
-        <w:t>)</w:t>
-      </w:r>
-      <w:r>
-        <w:rPr>
-          <w:b/>
-          <w:sz w:val="20"/>
-          <w:szCs w:val="20"/>
-        </w:rPr>
-        <w:br/>
-      </w:r>
-    </w:p>
-    <w:p>
-      <w:pPr>
-        <w:pStyle w:val="Default"/>
-        <w:numPr>
-          <w:ilvl w:val="1"/>
-          <w:numId w:val="4"/>
-        </w:numPr>
-        <w:spacing w:after="13"/>
-        <w:rPr>
-          <w:b/>
-          <w:sz w:val="20"/>
-          <w:szCs w:val="20"/>
-        </w:rPr>
-      </w:pPr>
-      <w:r>
-        <w:rPr>
-          <w:b/>
-          <w:sz w:val="20"/>
-          <w:szCs w:val="20"/>
-        </w:rPr>
-        <w:t xml:space="preserve">$ </w:t>
-      </w:r>
-      <w:proofErr w:type="spellStart"/>
-      <w:r>
-        <w:rPr>
-          <w:b/>
-          <w:sz w:val="20"/>
-          <w:szCs w:val="20"/>
-        </w:rPr>
-        <w:t>fsck</w:t>
-      </w:r>
-      <w:proofErr w:type="spellEnd"/>
-      <w:r>
-        <w:rPr>
-          <w:b/>
-          <w:sz w:val="20"/>
-          <w:szCs w:val="20"/>
-        </w:rPr>
-        <w:br/>
-      </w:r>
-      <w:r>
-        <w:rPr>
-          <w:sz w:val="20"/>
-          <w:szCs w:val="20"/>
-        </w:rPr>
-        <w:t xml:space="preserve">Es usado para verificar y opcionalmente reparar uno o más </w:t>
-      </w:r>
-      <w:proofErr w:type="spellStart"/>
-      <w:r>
-        <w:rPr>
-          <w:sz w:val="20"/>
-          <w:szCs w:val="20"/>
-        </w:rPr>
-        <w:t>filesystem</w:t>
-      </w:r>
-      <w:proofErr w:type="spellEnd"/>
+          <w:sz w:val="20"/>
+          <w:szCs w:val="20"/>
+        </w:rPr>
+        <w:t>.</w:t>
+      </w:r>
+      <w:r>
+        <w:t xml:space="preserve"> </w:t>
+      </w:r>
+      <w:r>
+        <w:rPr>
+          <w:sz w:val="20"/>
+          <w:szCs w:val="20"/>
+        </w:rPr>
+        <w:t>Utilidad para detectar, verificar y corregir los errores del sistema de archivos. Es recomendable utilizarlo solo con sistemas desmontados</w:t>
+      </w:r>
       <w:r>
         <w:rPr>
           <w:b/>
@@ -2266,9 +2573,7 @@
         <w:rPr>
           <w:b/>
           <w:noProof/>
-          <w:sz w:val="20"/>
-          <w:szCs w:val="20"/>
-          <w:lang w:eastAsia="es-AR"/>
+          <w:lang w:val="es-ES" w:eastAsia="es-ES"/>
         </w:rPr>
         <w:drawing>
           <wp:inline distT="0" distB="0" distL="0" distR="0">
@@ -2286,7 +2591,7 @@
                     <pic:cNvPicPr/>
                   </pic:nvPicPr>
                   <pic:blipFill>
-                    <a:blip r:embed="rId17">
+                    <a:blip r:embed="rId18">
                       <a:extLst>
                         <a:ext uri="{28A0092B-C50C-407E-A947-70E740481C1C}">
                           <a14:useLocalDpi xmlns:a14="http://schemas.microsoft.com/office/drawing/2010/main" val="0"/>
@@ -2312,13 +2617,24 @@
           </wp:inline>
         </w:drawing>
       </w:r>
-      <w:r>
-        <w:rPr>
-          <w:b/>
-          <w:sz w:val="20"/>
-          <w:szCs w:val="20"/>
-        </w:rPr>
-        <w:br/>
+    </w:p>
+    <w:p>
+      <w:pPr>
+        <w:rPr>
+          <w:rFonts w:ascii="Arial" w:hAnsi="Arial" w:cs="Arial"/>
+          <w:b/>
+          <w:color w:val="000000"/>
+          <w:sz w:val="20"/>
+          <w:szCs w:val="20"/>
+        </w:rPr>
+      </w:pPr>
+      <w:r>
+        <w:rPr>
+          <w:b/>
+          <w:sz w:val="20"/>
+          <w:szCs w:val="20"/>
+        </w:rPr>
+        <w:br w:type="page"/>
       </w:r>
     </w:p>
     <w:p>
@@ -2328,18 +2644,20 @@
           <w:ilvl w:val="0"/>
           <w:numId w:val="4"/>
         </w:numPr>
-        <w:rPr>
-          <w:b/>
-          <w:sz w:val="20"/>
-          <w:szCs w:val="20"/>
-        </w:rPr>
-      </w:pPr>
-      <w:r>
-        <w:rPr>
-          <w:b/>
-          <w:sz w:val="20"/>
-          <w:szCs w:val="20"/>
-        </w:rPr>
+        <w:spacing w:after="13" w:line="276" w:lineRule="auto"/>
+        <w:rPr>
+          <w:b/>
+          <w:sz w:val="20"/>
+          <w:szCs w:val="20"/>
+        </w:rPr>
+      </w:pPr>
+      <w:r>
+        <w:rPr>
+          <w:b/>
+          <w:sz w:val="20"/>
+          <w:szCs w:val="20"/>
+        </w:rPr>
+        <w:lastRenderedPageBreak/>
         <w:t xml:space="preserve">Conectividad y redes </w:t>
       </w:r>
     </w:p>
@@ -2350,8 +2668,8 @@
           <w:ilvl w:val="1"/>
           <w:numId w:val="4"/>
         </w:numPr>
-        <w:rPr>
-          <w:b/>
+        <w:spacing w:line="276" w:lineRule="auto"/>
+        <w:rPr>
           <w:sz w:val="20"/>
           <w:szCs w:val="20"/>
         </w:rPr>
@@ -2424,10 +2742,10 @@
           <w:noProof/>
           <w:sz w:val="20"/>
           <w:szCs w:val="20"/>
-          <w:lang w:eastAsia="es-AR"/>
+          <w:lang w:val="es-ES" w:eastAsia="es-ES"/>
         </w:rPr>
         <w:drawing>
-          <wp:inline distT="0" distB="0" distL="0" distR="0">
+          <wp:inline distT="0" distB="0" distL="0" distR="0" wp14:anchorId="74E69415" wp14:editId="4CCBE7CF">
             <wp:extent cx="5676406" cy="2793153"/>
             <wp:effectExtent l="0" t="0" r="635" b="7620"/>
             <wp:docPr id="14" name="Imagen 14"/>
@@ -2442,7 +2760,7 @@
                     <pic:cNvPicPr/>
                   </pic:nvPicPr>
                   <pic:blipFill>
-                    <a:blip r:embed="rId18">
+                    <a:blip r:embed="rId19">
                       <a:extLst>
                         <a:ext uri="{28A0092B-C50C-407E-A947-70E740481C1C}">
                           <a14:useLocalDpi xmlns:a14="http://schemas.microsoft.com/office/drawing/2010/main" val="0"/>
@@ -2468,30 +2786,16 @@
           </wp:inline>
         </w:drawing>
       </w:r>
-      <w:r>
-        <w:rPr>
-          <w:b/>
-          <w:sz w:val="20"/>
-          <w:szCs w:val="20"/>
-        </w:rPr>
-        <w:br/>
-      </w:r>
-      <w:r>
-        <w:rPr>
-          <w:b/>
-          <w:sz w:val="20"/>
-          <w:szCs w:val="20"/>
-        </w:rPr>
-        <w:br/>
-      </w:r>
-      <w:r>
-        <w:rPr>
-          <w:b/>
-          <w:sz w:val="20"/>
-          <w:szCs w:val="20"/>
-        </w:rPr>
-        <w:br/>
-      </w:r>
+    </w:p>
+    <w:p>
+      <w:pPr>
+        <w:rPr>
+          <w:rFonts w:ascii="Arial" w:hAnsi="Arial" w:cs="Arial"/>
+          <w:color w:val="000000"/>
+          <w:sz w:val="20"/>
+          <w:szCs w:val="20"/>
+        </w:rPr>
+      </w:pPr>
     </w:p>
     <w:p>
       <w:pPr>
@@ -2500,19 +2804,19 @@
           <w:ilvl w:val="1"/>
           <w:numId w:val="4"/>
         </w:numPr>
-        <w:rPr>
-          <w:b/>
-          <w:sz w:val="20"/>
-          <w:szCs w:val="20"/>
-        </w:rPr>
-      </w:pPr>
-      <w:r>
-        <w:rPr>
-          <w:b/>
-          <w:sz w:val="20"/>
-          <w:szCs w:val="20"/>
-        </w:rPr>
-        <w:lastRenderedPageBreak/>
+        <w:spacing w:line="276" w:lineRule="auto"/>
+        <w:rPr>
+          <w:b/>
+          <w:sz w:val="20"/>
+          <w:szCs w:val="20"/>
+        </w:rPr>
+      </w:pPr>
+      <w:r>
+        <w:rPr>
+          <w:b/>
+          <w:sz w:val="20"/>
+          <w:szCs w:val="20"/>
+        </w:rPr>
         <w:t xml:space="preserve">$ </w:t>
       </w:r>
       <w:proofErr w:type="spellStart"/>
@@ -2538,34 +2842,79 @@
           <w:sz w:val="20"/>
           <w:szCs w:val="20"/>
         </w:rPr>
-        <w:t>Muestra un listado de las conexiones activas tanto entrantes como salientes</w:t>
-      </w:r>
-      <w:r>
-        <w:rPr>
-          <w:sz w:val="20"/>
-          <w:szCs w:val="20"/>
-        </w:rPr>
-        <w:br/>
-      </w:r>
-      <w:r>
-        <w:rPr>
-          <w:sz w:val="20"/>
-          <w:szCs w:val="20"/>
-        </w:rPr>
-        <w:br/>
-      </w:r>
+        <w:t xml:space="preserve">Muestra un listado de las conexiones activas tanto entrantes como </w:t>
+      </w:r>
+      <w:r>
+        <w:rPr>
+          <w:sz w:val="20"/>
+          <w:szCs w:val="20"/>
+        </w:rPr>
+        <w:t>salientes</w:t>
+      </w:r>
+      <w:r>
+        <w:rPr>
+          <w:sz w:val="20"/>
+          <w:szCs w:val="20"/>
+        </w:rPr>
+        <w:t>.</w:t>
+      </w:r>
+      <w:r>
+        <w:rPr>
+          <w:sz w:val="20"/>
+          <w:szCs w:val="20"/>
+        </w:rPr>
+        <w:t xml:space="preserve"> La</w:t>
+      </w:r>
+      <w:r>
+        <w:rPr>
+          <w:sz w:val="20"/>
+          <w:szCs w:val="20"/>
+        </w:rPr>
+        <w:t xml:space="preserve"> información que resulta del uso del comando incluye el protocolo en uso, las tablas de ruteo, las estadísticas de las</w:t>
+      </w:r>
+      <w:r>
+        <w:rPr>
+          <w:sz w:val="20"/>
+          <w:szCs w:val="20"/>
+        </w:rPr>
+        <w:t xml:space="preserve"> i</w:t>
+      </w:r>
+      <w:r>
+        <w:rPr>
+          <w:sz w:val="20"/>
+          <w:szCs w:val="20"/>
+        </w:rPr>
+        <w:t>nterfaces y el estado de la conexión</w:t>
+      </w:r>
+    </w:p>
+    <w:p>
+      <w:pPr>
+        <w:pStyle w:val="Prrafodelista"/>
+        <w:rPr>
+          <w:sz w:val="20"/>
+          <w:szCs w:val="20"/>
+        </w:rPr>
+      </w:pPr>
       <w:r>
         <w:rPr>
           <w:b/>
           <w:noProof/>
           <w:sz w:val="20"/>
           <w:szCs w:val="20"/>
-          <w:lang w:eastAsia="es-AR"/>
+          <w:lang w:val="es-ES" w:eastAsia="es-ES"/>
         </w:rPr>
         <w:drawing>
-          <wp:inline distT="0" distB="0" distL="0" distR="0">
-            <wp:extent cx="5792867" cy="3435985"/>
-            <wp:effectExtent l="0" t="0" r="0" b="0"/>
+          <wp:anchor distT="0" distB="0" distL="114300" distR="114300" simplePos="0" relativeHeight="251658240" behindDoc="1" locked="0" layoutInCell="1" allowOverlap="1" wp14:anchorId="18EE1749" wp14:editId="01001B66">
+            <wp:simplePos x="0" y="0"/>
+            <wp:positionH relativeFrom="margin">
+              <wp:align>center</wp:align>
+            </wp:positionH>
+            <wp:positionV relativeFrom="paragraph">
+              <wp:posOffset>218440</wp:posOffset>
+            </wp:positionV>
+            <wp:extent cx="5067300" cy="3005455"/>
+            <wp:effectExtent l="0" t="0" r="0" b="4445"/>
+            <wp:wrapSquare wrapText="bothSides"/>
             <wp:docPr id="15" name="Imagen 15"/>
             <wp:cNvGraphicFramePr>
               <a:graphicFrameLocks xmlns:a="http://schemas.openxmlformats.org/drawingml/2006/main" noChangeAspect="1"/>
@@ -2578,7 +2927,7 @@
                     <pic:cNvPicPr/>
                   </pic:nvPicPr>
                   <pic:blipFill>
-                    <a:blip r:embed="rId19">
+                    <a:blip r:embed="rId20">
                       <a:extLst>
                         <a:ext uri="{28A0092B-C50C-407E-A947-70E740481C1C}">
                           <a14:useLocalDpi xmlns:a14="http://schemas.microsoft.com/office/drawing/2010/main" val="0"/>
@@ -2592,7 +2941,7 @@
                   <pic:spPr>
                     <a:xfrm>
                       <a:off x="0" y="0"/>
-                      <a:ext cx="5802298" cy="3441579"/>
+                      <a:ext cx="5067300" cy="3005455"/>
                     </a:xfrm>
                     <a:prstGeom prst="rect">
                       <a:avLst/>
@@ -2601,11 +2950,32 @@
                 </pic:pic>
               </a:graphicData>
             </a:graphic>
-          </wp:inline>
+          </wp:anchor>
         </w:drawing>
       </w:r>
     </w:p>
     <w:p>
+      <w:pPr>
+        <w:pStyle w:val="Default"/>
+        <w:spacing w:line="276" w:lineRule="auto"/>
+        <w:rPr>
+          <w:b/>
+          <w:sz w:val="20"/>
+          <w:szCs w:val="20"/>
+        </w:rPr>
+      </w:pPr>
+      <w:r>
+        <w:rPr>
+          <w:sz w:val="20"/>
+          <w:szCs w:val="20"/>
+        </w:rPr>
+        <w:br/>
+      </w:r>
+    </w:p>
+    <w:p>
+      <w:pPr>
+        <w:spacing w:line="276" w:lineRule="auto"/>
+      </w:pPr>
       <w:bookmarkStart w:id="0" w:name="_GoBack"/>
       <w:bookmarkEnd w:id="0"/>
     </w:p>
@@ -2712,6 +3082,119 @@
     </w:lvl>
   </w:abstractNum>
   <w:abstractNum w:abstractNumId="1" w15:restartNumberingAfterBreak="0">
+    <w:nsid w:val="05885C4E"/>
+    <w:multiLevelType w:val="hybridMultilevel"/>
+    <w:tmpl w:val="12FA5958"/>
+    <w:lvl w:ilvl="0" w:tplc="0C0A0001">
+      <w:start w:val="1"/>
+      <w:numFmt w:val="bullet"/>
+      <w:lvlText w:val=""/>
+      <w:lvlJc w:val="left"/>
+      <w:pPr>
+        <w:ind w:left="1440" w:hanging="360"/>
+      </w:pPr>
+      <w:rPr>
+        <w:rFonts w:ascii="Symbol" w:hAnsi="Symbol" w:hint="default"/>
+      </w:rPr>
+    </w:lvl>
+    <w:lvl w:ilvl="1" w:tplc="0C0A0003" w:tentative="1">
+      <w:start w:val="1"/>
+      <w:numFmt w:val="bullet"/>
+      <w:lvlText w:val="o"/>
+      <w:lvlJc w:val="left"/>
+      <w:pPr>
+        <w:ind w:left="2160" w:hanging="360"/>
+      </w:pPr>
+      <w:rPr>
+        <w:rFonts w:ascii="Courier New" w:hAnsi="Courier New" w:cs="Courier New" w:hint="default"/>
+      </w:rPr>
+    </w:lvl>
+    <w:lvl w:ilvl="2" w:tplc="0C0A0005" w:tentative="1">
+      <w:start w:val="1"/>
+      <w:numFmt w:val="bullet"/>
+      <w:lvlText w:val=""/>
+      <w:lvlJc w:val="left"/>
+      <w:pPr>
+        <w:ind w:left="2880" w:hanging="360"/>
+      </w:pPr>
+      <w:rPr>
+        <w:rFonts w:ascii="Wingdings" w:hAnsi="Wingdings" w:hint="default"/>
+      </w:rPr>
+    </w:lvl>
+    <w:lvl w:ilvl="3" w:tplc="0C0A0001" w:tentative="1">
+      <w:start w:val="1"/>
+      <w:numFmt w:val="bullet"/>
+      <w:lvlText w:val=""/>
+      <w:lvlJc w:val="left"/>
+      <w:pPr>
+        <w:ind w:left="3600" w:hanging="360"/>
+      </w:pPr>
+      <w:rPr>
+        <w:rFonts w:ascii="Symbol" w:hAnsi="Symbol" w:hint="default"/>
+      </w:rPr>
+    </w:lvl>
+    <w:lvl w:ilvl="4" w:tplc="0C0A0003" w:tentative="1">
+      <w:start w:val="1"/>
+      <w:numFmt w:val="bullet"/>
+      <w:lvlText w:val="o"/>
+      <w:lvlJc w:val="left"/>
+      <w:pPr>
+        <w:ind w:left="4320" w:hanging="360"/>
+      </w:pPr>
+      <w:rPr>
+        <w:rFonts w:ascii="Courier New" w:hAnsi="Courier New" w:cs="Courier New" w:hint="default"/>
+      </w:rPr>
+    </w:lvl>
+    <w:lvl w:ilvl="5" w:tplc="0C0A0005" w:tentative="1">
+      <w:start w:val="1"/>
+      <w:numFmt w:val="bullet"/>
+      <w:lvlText w:val=""/>
+      <w:lvlJc w:val="left"/>
+      <w:pPr>
+        <w:ind w:left="5040" w:hanging="360"/>
+      </w:pPr>
+      <w:rPr>
+        <w:rFonts w:ascii="Wingdings" w:hAnsi="Wingdings" w:hint="default"/>
+      </w:rPr>
+    </w:lvl>
+    <w:lvl w:ilvl="6" w:tplc="0C0A0001" w:tentative="1">
+      <w:start w:val="1"/>
+      <w:numFmt w:val="bullet"/>
+      <w:lvlText w:val=""/>
+      <w:lvlJc w:val="left"/>
+      <w:pPr>
+        <w:ind w:left="5760" w:hanging="360"/>
+      </w:pPr>
+      <w:rPr>
+        <w:rFonts w:ascii="Symbol" w:hAnsi="Symbol" w:hint="default"/>
+      </w:rPr>
+    </w:lvl>
+    <w:lvl w:ilvl="7" w:tplc="0C0A0003" w:tentative="1">
+      <w:start w:val="1"/>
+      <w:numFmt w:val="bullet"/>
+      <w:lvlText w:val="o"/>
+      <w:lvlJc w:val="left"/>
+      <w:pPr>
+        <w:ind w:left="6480" w:hanging="360"/>
+      </w:pPr>
+      <w:rPr>
+        <w:rFonts w:ascii="Courier New" w:hAnsi="Courier New" w:cs="Courier New" w:hint="default"/>
+      </w:rPr>
+    </w:lvl>
+    <w:lvl w:ilvl="8" w:tplc="0C0A0005" w:tentative="1">
+      <w:start w:val="1"/>
+      <w:numFmt w:val="bullet"/>
+      <w:lvlText w:val=""/>
+      <w:lvlJc w:val="left"/>
+      <w:pPr>
+        <w:ind w:left="7200" w:hanging="360"/>
+      </w:pPr>
+      <w:rPr>
+        <w:rFonts w:ascii="Wingdings" w:hAnsi="Wingdings" w:hint="default"/>
+      </w:rPr>
+    </w:lvl>
+  </w:abstractNum>
+  <w:abstractNum w:abstractNumId="2" w15:restartNumberingAfterBreak="0">
     <w:nsid w:val="0C3A4F2A"/>
     <w:multiLevelType w:val="hybridMultilevel"/>
     <w:tmpl w:val="9E744082"/>
@@ -2797,7 +3280,7 @@
       </w:pPr>
     </w:lvl>
   </w:abstractNum>
-  <w:abstractNum w:abstractNumId="2" w15:restartNumberingAfterBreak="0">
+  <w:abstractNum w:abstractNumId="3" w15:restartNumberingAfterBreak="0">
     <w:nsid w:val="1A4F0F97"/>
     <w:multiLevelType w:val="hybridMultilevel"/>
     <w:tmpl w:val="7B38BB0C"/>
@@ -2883,7 +3366,7 @@
       </w:pPr>
     </w:lvl>
   </w:abstractNum>
-  <w:abstractNum w:abstractNumId="3" w15:restartNumberingAfterBreak="0">
+  <w:abstractNum w:abstractNumId="4" w15:restartNumberingAfterBreak="0">
     <w:nsid w:val="1BAC427B"/>
     <w:multiLevelType w:val="hybridMultilevel"/>
     <w:tmpl w:val="03C4CF7E"/>
@@ -2972,26 +3455,261 @@
       </w:pPr>
     </w:lvl>
   </w:abstractNum>
-  <w:abstractNum w:abstractNumId="4" w15:restartNumberingAfterBreak="0">
+  <w:abstractNum w:abstractNumId="5" w15:restartNumberingAfterBreak="0">
+    <w:nsid w:val="2AF82789"/>
+    <w:multiLevelType w:val="hybridMultilevel"/>
+    <w:tmpl w:val="C3926216"/>
+    <w:lvl w:ilvl="0" w:tplc="0C0A0001">
+      <w:start w:val="1"/>
+      <w:numFmt w:val="bullet"/>
+      <w:lvlText w:val=""/>
+      <w:lvlJc w:val="left"/>
+      <w:pPr>
+        <w:ind w:left="1440" w:hanging="360"/>
+      </w:pPr>
+      <w:rPr>
+        <w:rFonts w:ascii="Symbol" w:hAnsi="Symbol" w:hint="default"/>
+      </w:rPr>
+    </w:lvl>
+    <w:lvl w:ilvl="1" w:tplc="0C0A0003" w:tentative="1">
+      <w:start w:val="1"/>
+      <w:numFmt w:val="bullet"/>
+      <w:lvlText w:val="o"/>
+      <w:lvlJc w:val="left"/>
+      <w:pPr>
+        <w:ind w:left="2160" w:hanging="360"/>
+      </w:pPr>
+      <w:rPr>
+        <w:rFonts w:ascii="Courier New" w:hAnsi="Courier New" w:cs="Courier New" w:hint="default"/>
+      </w:rPr>
+    </w:lvl>
+    <w:lvl w:ilvl="2" w:tplc="0C0A0005" w:tentative="1">
+      <w:start w:val="1"/>
+      <w:numFmt w:val="bullet"/>
+      <w:lvlText w:val=""/>
+      <w:lvlJc w:val="left"/>
+      <w:pPr>
+        <w:ind w:left="2880" w:hanging="360"/>
+      </w:pPr>
+      <w:rPr>
+        <w:rFonts w:ascii="Wingdings" w:hAnsi="Wingdings" w:hint="default"/>
+      </w:rPr>
+    </w:lvl>
+    <w:lvl w:ilvl="3" w:tplc="0C0A0001" w:tentative="1">
+      <w:start w:val="1"/>
+      <w:numFmt w:val="bullet"/>
+      <w:lvlText w:val=""/>
+      <w:lvlJc w:val="left"/>
+      <w:pPr>
+        <w:ind w:left="3600" w:hanging="360"/>
+      </w:pPr>
+      <w:rPr>
+        <w:rFonts w:ascii="Symbol" w:hAnsi="Symbol" w:hint="default"/>
+      </w:rPr>
+    </w:lvl>
+    <w:lvl w:ilvl="4" w:tplc="0C0A0003" w:tentative="1">
+      <w:start w:val="1"/>
+      <w:numFmt w:val="bullet"/>
+      <w:lvlText w:val="o"/>
+      <w:lvlJc w:val="left"/>
+      <w:pPr>
+        <w:ind w:left="4320" w:hanging="360"/>
+      </w:pPr>
+      <w:rPr>
+        <w:rFonts w:ascii="Courier New" w:hAnsi="Courier New" w:cs="Courier New" w:hint="default"/>
+      </w:rPr>
+    </w:lvl>
+    <w:lvl w:ilvl="5" w:tplc="0C0A0005" w:tentative="1">
+      <w:start w:val="1"/>
+      <w:numFmt w:val="bullet"/>
+      <w:lvlText w:val=""/>
+      <w:lvlJc w:val="left"/>
+      <w:pPr>
+        <w:ind w:left="5040" w:hanging="360"/>
+      </w:pPr>
+      <w:rPr>
+        <w:rFonts w:ascii="Wingdings" w:hAnsi="Wingdings" w:hint="default"/>
+      </w:rPr>
+    </w:lvl>
+    <w:lvl w:ilvl="6" w:tplc="0C0A0001" w:tentative="1">
+      <w:start w:val="1"/>
+      <w:numFmt w:val="bullet"/>
+      <w:lvlText w:val=""/>
+      <w:lvlJc w:val="left"/>
+      <w:pPr>
+        <w:ind w:left="5760" w:hanging="360"/>
+      </w:pPr>
+      <w:rPr>
+        <w:rFonts w:ascii="Symbol" w:hAnsi="Symbol" w:hint="default"/>
+      </w:rPr>
+    </w:lvl>
+    <w:lvl w:ilvl="7" w:tplc="0C0A0003" w:tentative="1">
+      <w:start w:val="1"/>
+      <w:numFmt w:val="bullet"/>
+      <w:lvlText w:val="o"/>
+      <w:lvlJc w:val="left"/>
+      <w:pPr>
+        <w:ind w:left="6480" w:hanging="360"/>
+      </w:pPr>
+      <w:rPr>
+        <w:rFonts w:ascii="Courier New" w:hAnsi="Courier New" w:cs="Courier New" w:hint="default"/>
+      </w:rPr>
+    </w:lvl>
+    <w:lvl w:ilvl="8" w:tplc="0C0A0005" w:tentative="1">
+      <w:start w:val="1"/>
+      <w:numFmt w:val="bullet"/>
+      <w:lvlText w:val=""/>
+      <w:lvlJc w:val="left"/>
+      <w:pPr>
+        <w:ind w:left="7200" w:hanging="360"/>
+      </w:pPr>
+      <w:rPr>
+        <w:rFonts w:ascii="Wingdings" w:hAnsi="Wingdings" w:hint="default"/>
+      </w:rPr>
+    </w:lvl>
+  </w:abstractNum>
+  <w:abstractNum w:abstractNumId="6" w15:restartNumberingAfterBreak="0">
     <w:nsid w:val="33FB5FE3"/>
     <w:multiLevelType w:val="multilevel"/>
     <w:tmpl w:val="A18865FC"/>
     <w:numStyleLink w:val="Estilo1"/>
   </w:abstractNum>
+  <w:abstractNum w:abstractNumId="7" w15:restartNumberingAfterBreak="0">
+    <w:nsid w:val="70E97AB5"/>
+    <w:multiLevelType w:val="multilevel"/>
+    <w:tmpl w:val="80A4A0D6"/>
+    <w:lvl w:ilvl="0">
+      <w:start w:val="1"/>
+      <w:numFmt w:val="decimal"/>
+      <w:lvlText w:val="%1."/>
+      <w:lvlJc w:val="left"/>
+      <w:pPr>
+        <w:tabs>
+          <w:tab w:val="num" w:pos="720"/>
+        </w:tabs>
+        <w:ind w:left="720" w:hanging="360"/>
+      </w:pPr>
+    </w:lvl>
+    <w:lvl w:ilvl="1" w:tentative="1">
+      <w:start w:val="1"/>
+      <w:numFmt w:val="decimal"/>
+      <w:lvlText w:val="%2."/>
+      <w:lvlJc w:val="left"/>
+      <w:pPr>
+        <w:tabs>
+          <w:tab w:val="num" w:pos="1440"/>
+        </w:tabs>
+        <w:ind w:left="1440" w:hanging="360"/>
+      </w:pPr>
+    </w:lvl>
+    <w:lvl w:ilvl="2" w:tentative="1">
+      <w:start w:val="1"/>
+      <w:numFmt w:val="decimal"/>
+      <w:lvlText w:val="%3."/>
+      <w:lvlJc w:val="left"/>
+      <w:pPr>
+        <w:tabs>
+          <w:tab w:val="num" w:pos="2160"/>
+        </w:tabs>
+        <w:ind w:left="2160" w:hanging="360"/>
+      </w:pPr>
+    </w:lvl>
+    <w:lvl w:ilvl="3" w:tentative="1">
+      <w:start w:val="1"/>
+      <w:numFmt w:val="decimal"/>
+      <w:lvlText w:val="%4."/>
+      <w:lvlJc w:val="left"/>
+      <w:pPr>
+        <w:tabs>
+          <w:tab w:val="num" w:pos="2880"/>
+        </w:tabs>
+        <w:ind w:left="2880" w:hanging="360"/>
+      </w:pPr>
+    </w:lvl>
+    <w:lvl w:ilvl="4" w:tentative="1">
+      <w:start w:val="1"/>
+      <w:numFmt w:val="decimal"/>
+      <w:lvlText w:val="%5."/>
+      <w:lvlJc w:val="left"/>
+      <w:pPr>
+        <w:tabs>
+          <w:tab w:val="num" w:pos="3600"/>
+        </w:tabs>
+        <w:ind w:left="3600" w:hanging="360"/>
+      </w:pPr>
+    </w:lvl>
+    <w:lvl w:ilvl="5" w:tentative="1">
+      <w:start w:val="1"/>
+      <w:numFmt w:val="decimal"/>
+      <w:lvlText w:val="%6."/>
+      <w:lvlJc w:val="left"/>
+      <w:pPr>
+        <w:tabs>
+          <w:tab w:val="num" w:pos="4320"/>
+        </w:tabs>
+        <w:ind w:left="4320" w:hanging="360"/>
+      </w:pPr>
+    </w:lvl>
+    <w:lvl w:ilvl="6" w:tentative="1">
+      <w:start w:val="1"/>
+      <w:numFmt w:val="decimal"/>
+      <w:lvlText w:val="%7."/>
+      <w:lvlJc w:val="left"/>
+      <w:pPr>
+        <w:tabs>
+          <w:tab w:val="num" w:pos="5040"/>
+        </w:tabs>
+        <w:ind w:left="5040" w:hanging="360"/>
+      </w:pPr>
+    </w:lvl>
+    <w:lvl w:ilvl="7" w:tentative="1">
+      <w:start w:val="1"/>
+      <w:numFmt w:val="decimal"/>
+      <w:lvlText w:val="%8."/>
+      <w:lvlJc w:val="left"/>
+      <w:pPr>
+        <w:tabs>
+          <w:tab w:val="num" w:pos="5760"/>
+        </w:tabs>
+        <w:ind w:left="5760" w:hanging="360"/>
+      </w:pPr>
+    </w:lvl>
+    <w:lvl w:ilvl="8" w:tentative="1">
+      <w:start w:val="1"/>
+      <w:numFmt w:val="decimal"/>
+      <w:lvlText w:val="%9."/>
+      <w:lvlJc w:val="left"/>
+      <w:pPr>
+        <w:tabs>
+          <w:tab w:val="num" w:pos="6480"/>
+        </w:tabs>
+        <w:ind w:left="6480" w:hanging="360"/>
+      </w:pPr>
+    </w:lvl>
+  </w:abstractNum>
   <w:num w:numId="1">
+    <w:abstractNumId w:val="3"/>
+  </w:num>
+  <w:num w:numId="2">
+    <w:abstractNumId w:val="4"/>
+  </w:num>
+  <w:num w:numId="3">
     <w:abstractNumId w:val="2"/>
   </w:num>
-  <w:num w:numId="2">
-    <w:abstractNumId w:val="3"/>
-  </w:num>
-  <w:num w:numId="3">
-    <w:abstractNumId w:val="1"/>
-  </w:num>
   <w:num w:numId="4">
-    <w:abstractNumId w:val="4"/>
+    <w:abstractNumId w:val="6"/>
   </w:num>
   <w:num w:numId="5">
     <w:abstractNumId w:val="0"/>
+  </w:num>
+  <w:num w:numId="6">
+    <w:abstractNumId w:val="5"/>
+  </w:num>
+  <w:num w:numId="7">
+    <w:abstractNumId w:val="1"/>
+  </w:num>
+  <w:num w:numId="8">
+    <w:abstractNumId w:val="7"/>
   </w:num>
 </w:numbering>
 </file>
@@ -3443,6 +4161,35 @@
       </w:numPr>
     </w:pPr>
   </w:style>
+  <w:style w:type="paragraph" w:styleId="Prrafodelista">
+    <w:name w:val="List Paragraph"/>
+    <w:basedOn w:val="Normal"/>
+    <w:uiPriority w:val="34"/>
+    <w:qFormat/>
+    <w:rsid w:val="00573BB9"/>
+    <w:pPr>
+      <w:ind w:left="720"/>
+      <w:contextualSpacing/>
+    </w:pPr>
+  </w:style>
+  <w:style w:type="character" w:customStyle="1" w:styleId="apple-converted-space">
+    <w:name w:val="apple-converted-space"/>
+    <w:basedOn w:val="Fuentedeprrafopredeter"/>
+    <w:rsid w:val="00C0312C"/>
+  </w:style>
+  <w:style w:type="character" w:styleId="TecladoHTML">
+    <w:name w:val="HTML Keyboard"/>
+    <w:basedOn w:val="Fuentedeprrafopredeter"/>
+    <w:uiPriority w:val="99"/>
+    <w:semiHidden/>
+    <w:unhideWhenUsed/>
+    <w:rsid w:val="00C0312C"/>
+    <w:rPr>
+      <w:rFonts w:ascii="Courier New" w:eastAsia="Times New Roman" w:hAnsi="Courier New" w:cs="Courier New"/>
+      <w:sz w:val="20"/>
+      <w:szCs w:val="20"/>
+    </w:rPr>
+  </w:style>
 </w:styles>
 </file>
 
@@ -3712,7 +4459,7 @@
 </file>
 
 <file path=customXml/itemProps1.xml><?xml version="1.0" encoding="utf-8"?>
-<ds:datastoreItem xmlns:ds="http://schemas.openxmlformats.org/officeDocument/2006/customXml" ds:itemID="{56B28C96-A529-43B2-8159-E460584B7BB8}">
+<ds:datastoreItem xmlns:ds="http://schemas.openxmlformats.org/officeDocument/2006/customXml" ds:itemID="{D6753079-A258-4585-BB54-1FFAF5337928}">
   <ds:schemaRefs>
     <ds:schemaRef ds:uri="http://schemas.openxmlformats.org/officeDocument/2006/bibliography"/>
   </ds:schemaRefs>

</xml_diff>